<commit_message>
Updated the user stories
</commit_message>
<xml_diff>
--- a/Backlogs/Product Backlog.docx
+++ b/Backlogs/Product Backlog.docx
@@ -348,7 +348,7 @@
                 <w:sz w:val="28"/>
                 <w:szCs w:val="28"/>
               </w:rPr>
-              <w:t>Developer</w:t>
+              <w:t>User</w:t>
             </w:r>
           </w:p>
         </w:tc>
@@ -371,25 +371,81 @@
                 <w:sz w:val="28"/>
                 <w:szCs w:val="28"/>
               </w:rPr>
-              <w:t>Build a database</w:t>
-            </w:r>
-          </w:p>
-          <w:p>
-            <w:pPr>
-              <w:jc w:val="center"/>
-              <w:rPr>
-                <w:rFonts w:ascii="Times New Roman" w:hAnsi="Times New Roman" w:cs="Times New Roman"/>
-                <w:sz w:val="28"/>
-                <w:szCs w:val="28"/>
-              </w:rPr>
-            </w:pPr>
-            <w:r>
-              <w:rPr>
-                <w:rFonts w:ascii="Times New Roman" w:hAnsi="Times New Roman" w:cs="Times New Roman"/>
-                <w:sz w:val="28"/>
-                <w:szCs w:val="28"/>
-              </w:rPr>
-              <w:t>for students &amp; employees</w:t>
+              <w:t>check</w:t>
+            </w:r>
+            <w:r>
+              <w:rPr>
+                <w:rFonts w:ascii="Times New Roman" w:hAnsi="Times New Roman" w:cs="Times New Roman"/>
+                <w:sz w:val="28"/>
+                <w:szCs w:val="28"/>
+              </w:rPr>
+              <w:t xml:space="preserve"> </w:t>
+            </w:r>
+            <w:r>
+              <w:rPr>
+                <w:rFonts w:ascii="Times New Roman" w:hAnsi="Times New Roman" w:cs="Times New Roman"/>
+                <w:sz w:val="28"/>
+                <w:szCs w:val="28"/>
+              </w:rPr>
+              <w:t>the</w:t>
+            </w:r>
+            <w:r>
+              <w:rPr>
+                <w:rFonts w:ascii="Times New Roman" w:hAnsi="Times New Roman" w:cs="Times New Roman"/>
+                <w:sz w:val="28"/>
+                <w:szCs w:val="28"/>
+              </w:rPr>
+              <w:t xml:space="preserve"> database</w:t>
+            </w:r>
+          </w:p>
+          <w:p>
+            <w:pPr>
+              <w:jc w:val="center"/>
+              <w:rPr>
+                <w:rFonts w:ascii="Times New Roman" w:hAnsi="Times New Roman" w:cs="Times New Roman"/>
+                <w:sz w:val="28"/>
+                <w:szCs w:val="28"/>
+              </w:rPr>
+            </w:pPr>
+            <w:r>
+              <w:rPr>
+                <w:rFonts w:ascii="Times New Roman" w:hAnsi="Times New Roman" w:cs="Times New Roman"/>
+                <w:sz w:val="28"/>
+                <w:szCs w:val="28"/>
+              </w:rPr>
+              <w:t>of</w:t>
+            </w:r>
+            <w:r>
+              <w:rPr>
+                <w:rFonts w:ascii="Times New Roman" w:hAnsi="Times New Roman" w:cs="Times New Roman"/>
+                <w:sz w:val="28"/>
+                <w:szCs w:val="28"/>
+              </w:rPr>
+              <w:t xml:space="preserve"> student</w:t>
+            </w:r>
+            <w:r>
+              <w:rPr>
+                <w:rFonts w:ascii="Times New Roman" w:hAnsi="Times New Roman" w:cs="Times New Roman"/>
+                <w:sz w:val="28"/>
+                <w:szCs w:val="28"/>
+              </w:rPr>
+              <w:t>s</w:t>
+            </w:r>
+            <w:r>
+              <w:rPr>
+                <w:rFonts w:ascii="Times New Roman" w:hAnsi="Times New Roman" w:cs="Times New Roman"/>
+                <w:sz w:val="28"/>
+                <w:szCs w:val="28"/>
+              </w:rPr>
+              <w:t xml:space="preserve"> &amp; employee</w:t>
+            </w:r>
+            <w:r>
+              <w:rPr>
+                <w:rFonts w:ascii="Times New Roman" w:hAnsi="Times New Roman" w:cs="Times New Roman"/>
+                <w:sz w:val="28"/>
+                <w:szCs w:val="28"/>
+              </w:rPr>
+              <w:t>s</w:t>
             </w:r>
           </w:p>
         </w:tc>
@@ -412,23 +468,23 @@
                 <w:sz w:val="28"/>
                 <w:szCs w:val="28"/>
               </w:rPr>
-              <w:t xml:space="preserve">The </w:t>
-            </w:r>
-            <w:r>
-              <w:rPr>
-                <w:rFonts w:ascii="Times New Roman" w:hAnsi="Times New Roman" w:cs="Times New Roman"/>
-                <w:sz w:val="28"/>
-                <w:szCs w:val="28"/>
-              </w:rPr>
-              <w:t>hostel</w:t>
-            </w:r>
-            <w:r>
-              <w:rPr>
-                <w:rFonts w:ascii="Times New Roman" w:hAnsi="Times New Roman" w:cs="Times New Roman"/>
-                <w:sz w:val="28"/>
-                <w:szCs w:val="28"/>
-              </w:rPr>
-              <w:t xml:space="preserve"> manager can check all the available </w:t>
+              <w:t>w</w:t>
+            </w:r>
+            <w:r>
+              <w:rPr>
+                <w:rFonts w:ascii="Times New Roman" w:hAnsi="Times New Roman" w:cs="Times New Roman"/>
+                <w:sz w:val="28"/>
+                <w:szCs w:val="28"/>
+              </w:rPr>
+              <w:t xml:space="preserve">e </w:t>
+            </w:r>
+            <w:r>
+              <w:rPr>
+                <w:rFonts w:ascii="Times New Roman" w:hAnsi="Times New Roman" w:cs="Times New Roman"/>
+                <w:sz w:val="28"/>
+                <w:szCs w:val="28"/>
+              </w:rPr>
+              <w:t xml:space="preserve">can check all the available </w:t>
             </w:r>
             <w:r>
               <w:rPr>
@@ -452,7 +508,39 @@
                 <w:sz w:val="28"/>
                 <w:szCs w:val="28"/>
               </w:rPr>
-              <w:t xml:space="preserve">, students &amp; employee </w:t>
+              <w:t>, student</w:t>
+            </w:r>
+            <w:r>
+              <w:rPr>
+                <w:rFonts w:ascii="Times New Roman" w:hAnsi="Times New Roman" w:cs="Times New Roman"/>
+                <w:sz w:val="28"/>
+                <w:szCs w:val="28"/>
+              </w:rPr>
+              <w:t>s</w:t>
+            </w:r>
+            <w:r>
+              <w:rPr>
+                <w:rFonts w:ascii="Times New Roman" w:hAnsi="Times New Roman" w:cs="Times New Roman"/>
+                <w:sz w:val="28"/>
+                <w:szCs w:val="28"/>
+              </w:rPr>
+              <w:t xml:space="preserve"> &amp; employee</w:t>
+            </w:r>
+            <w:r>
+              <w:rPr>
+                <w:rFonts w:ascii="Times New Roman" w:hAnsi="Times New Roman" w:cs="Times New Roman"/>
+                <w:sz w:val="28"/>
+                <w:szCs w:val="28"/>
+              </w:rPr>
+              <w:t>s</w:t>
+            </w:r>
+            <w:r>
+              <w:rPr>
+                <w:rFonts w:ascii="Times New Roman" w:hAnsi="Times New Roman" w:cs="Times New Roman"/>
+                <w:sz w:val="28"/>
+                <w:szCs w:val="28"/>
+              </w:rPr>
+              <w:t xml:space="preserve"> </w:t>
             </w:r>
             <w:r>
               <w:rPr>
@@ -580,7 +668,7 @@
                 <w:sz w:val="28"/>
                 <w:szCs w:val="28"/>
               </w:rPr>
-              <w:t>Developer</w:t>
+              <w:t>User</w:t>
             </w:r>
           </w:p>
         </w:tc>
@@ -603,15 +691,7 @@
                 <w:sz w:val="28"/>
                 <w:szCs w:val="28"/>
               </w:rPr>
-              <w:t>Build</w:t>
-            </w:r>
-            <w:r>
-              <w:rPr>
-                <w:rFonts w:ascii="Times New Roman" w:hAnsi="Times New Roman" w:cs="Times New Roman"/>
-                <w:sz w:val="28"/>
-                <w:szCs w:val="28"/>
-              </w:rPr>
-              <w:t xml:space="preserve"> an option for add new student &amp; employee </w:t>
+              <w:t xml:space="preserve">add new student &amp; employee </w:t>
             </w:r>
             <w:r>
               <w:rPr>
@@ -642,23 +722,23 @@
                 <w:sz w:val="28"/>
                 <w:szCs w:val="28"/>
               </w:rPr>
-              <w:t xml:space="preserve">The </w:t>
-            </w:r>
-            <w:r>
-              <w:rPr>
-                <w:rFonts w:ascii="Times New Roman" w:hAnsi="Times New Roman" w:cs="Times New Roman"/>
-                <w:sz w:val="28"/>
-                <w:szCs w:val="28"/>
-              </w:rPr>
-              <w:t>hostel manager</w:t>
-            </w:r>
-            <w:r>
-              <w:rPr>
-                <w:rFonts w:ascii="Times New Roman" w:hAnsi="Times New Roman" w:cs="Times New Roman"/>
-                <w:sz w:val="28"/>
-                <w:szCs w:val="28"/>
-              </w:rPr>
-              <w:t xml:space="preserve"> can </w:t>
+              <w:t>w</w:t>
+            </w:r>
+            <w:r>
+              <w:rPr>
+                <w:rFonts w:ascii="Times New Roman" w:hAnsi="Times New Roman" w:cs="Times New Roman"/>
+                <w:sz w:val="28"/>
+                <w:szCs w:val="28"/>
+              </w:rPr>
+              <w:t xml:space="preserve">e </w:t>
+            </w:r>
+            <w:r>
+              <w:rPr>
+                <w:rFonts w:ascii="Times New Roman" w:hAnsi="Times New Roman" w:cs="Times New Roman"/>
+                <w:sz w:val="28"/>
+                <w:szCs w:val="28"/>
+              </w:rPr>
+              <w:t xml:space="preserve">can </w:t>
             </w:r>
             <w:r>
               <w:rPr>
@@ -818,7 +898,7 @@
                 <w:sz w:val="28"/>
                 <w:szCs w:val="28"/>
               </w:rPr>
-              <w:t>Developer</w:t>
+              <w:t>User</w:t>
             </w:r>
           </w:p>
         </w:tc>
@@ -841,7 +921,15 @@
                 <w:sz w:val="28"/>
                 <w:szCs w:val="28"/>
               </w:rPr>
-              <w:t>Create a search option fo</w:t>
+              <w:t>use</w:t>
+            </w:r>
+            <w:r>
+              <w:rPr>
+                <w:rFonts w:ascii="Times New Roman" w:hAnsi="Times New Roman" w:cs="Times New Roman"/>
+                <w:sz w:val="28"/>
+                <w:szCs w:val="28"/>
+              </w:rPr>
+              <w:t xml:space="preserve"> search option fo</w:t>
             </w:r>
             <w:r>
               <w:rPr>
@@ -872,23 +960,23 @@
                 <w:sz w:val="28"/>
                 <w:szCs w:val="28"/>
               </w:rPr>
-              <w:t xml:space="preserve">The </w:t>
-            </w:r>
-            <w:r>
-              <w:rPr>
-                <w:rFonts w:ascii="Times New Roman" w:hAnsi="Times New Roman" w:cs="Times New Roman"/>
-                <w:sz w:val="28"/>
-                <w:szCs w:val="28"/>
-              </w:rPr>
-              <w:t>hostel</w:t>
-            </w:r>
-            <w:r>
-              <w:rPr>
-                <w:rFonts w:ascii="Times New Roman" w:hAnsi="Times New Roman" w:cs="Times New Roman"/>
-                <w:sz w:val="28"/>
-                <w:szCs w:val="28"/>
-              </w:rPr>
-              <w:t xml:space="preserve"> manager can easily search specific</w:t>
+              <w:t>w</w:t>
+            </w:r>
+            <w:r>
+              <w:rPr>
+                <w:rFonts w:ascii="Times New Roman" w:hAnsi="Times New Roman" w:cs="Times New Roman"/>
+                <w:sz w:val="28"/>
+                <w:szCs w:val="28"/>
+              </w:rPr>
+              <w:t xml:space="preserve">e </w:t>
+            </w:r>
+            <w:r>
+              <w:rPr>
+                <w:rFonts w:ascii="Times New Roman" w:hAnsi="Times New Roman" w:cs="Times New Roman"/>
+                <w:sz w:val="28"/>
+                <w:szCs w:val="28"/>
+              </w:rPr>
+              <w:t>can easily search specific</w:t>
             </w:r>
             <w:r>
               <w:rPr>
@@ -1016,7 +1104,7 @@
                 <w:sz w:val="28"/>
                 <w:szCs w:val="28"/>
               </w:rPr>
-              <w:t>Developer</w:t>
+              <w:t>User</w:t>
             </w:r>
           </w:p>
         </w:tc>
@@ -1039,31 +1127,31 @@
                 <w:sz w:val="28"/>
                 <w:szCs w:val="28"/>
               </w:rPr>
-              <w:t xml:space="preserve">Build an option </w:t>
-            </w:r>
-            <w:r>
-              <w:rPr>
-                <w:rFonts w:ascii="Times New Roman" w:hAnsi="Times New Roman" w:cs="Times New Roman"/>
-                <w:sz w:val="28"/>
-                <w:szCs w:val="28"/>
-              </w:rPr>
-              <w:t xml:space="preserve">for </w:t>
-            </w:r>
-            <w:r>
-              <w:rPr>
-                <w:rFonts w:ascii="Times New Roman" w:hAnsi="Times New Roman" w:cs="Times New Roman"/>
-                <w:sz w:val="28"/>
-                <w:szCs w:val="28"/>
-              </w:rPr>
-              <w:t xml:space="preserve">view all </w:t>
-            </w:r>
-            <w:r>
-              <w:rPr>
-                <w:rFonts w:ascii="Times New Roman" w:hAnsi="Times New Roman" w:cs="Times New Roman"/>
-                <w:sz w:val="28"/>
-                <w:szCs w:val="28"/>
-              </w:rPr>
-              <w:t>student &amp; employee</w:t>
+              <w:t>view all student</w:t>
+            </w:r>
+            <w:r>
+              <w:rPr>
+                <w:rFonts w:ascii="Times New Roman" w:hAnsi="Times New Roman" w:cs="Times New Roman"/>
+                <w:sz w:val="28"/>
+                <w:szCs w:val="28"/>
+              </w:rPr>
+              <w:t>s</w:t>
+            </w:r>
+            <w:r>
+              <w:rPr>
+                <w:rFonts w:ascii="Times New Roman" w:hAnsi="Times New Roman" w:cs="Times New Roman"/>
+                <w:sz w:val="28"/>
+                <w:szCs w:val="28"/>
+              </w:rPr>
+              <w:t xml:space="preserve"> &amp; employee</w:t>
+            </w:r>
+            <w:r>
+              <w:rPr>
+                <w:rFonts w:ascii="Times New Roman" w:hAnsi="Times New Roman" w:cs="Times New Roman"/>
+                <w:sz w:val="28"/>
+                <w:szCs w:val="28"/>
+              </w:rPr>
+              <w:t>s</w:t>
             </w:r>
             <w:r>
               <w:rPr>
@@ -1094,6 +1182,38 @@
                 <w:sz w:val="28"/>
                 <w:szCs w:val="28"/>
               </w:rPr>
+              <w:t>w</w:t>
+            </w:r>
+            <w:r>
+              <w:rPr>
+                <w:rFonts w:ascii="Times New Roman" w:hAnsi="Times New Roman" w:cs="Times New Roman"/>
+                <w:sz w:val="28"/>
+                <w:szCs w:val="28"/>
+              </w:rPr>
+              <w:t>e</w:t>
+            </w:r>
+            <w:r>
+              <w:rPr>
+                <w:rFonts w:ascii="Times New Roman" w:hAnsi="Times New Roman" w:cs="Times New Roman"/>
+                <w:sz w:val="28"/>
+                <w:szCs w:val="28"/>
+              </w:rPr>
+              <w:t xml:space="preserve"> can </w:t>
+            </w:r>
+            <w:r>
+              <w:rPr>
+                <w:rFonts w:ascii="Times New Roman" w:hAnsi="Times New Roman" w:cs="Times New Roman"/>
+                <w:sz w:val="28"/>
+                <w:szCs w:val="28"/>
+              </w:rPr>
+              <w:t>view all students or</w:t>
+            </w:r>
+            <w:r>
+              <w:rPr>
+                <w:rFonts w:ascii="Times New Roman" w:hAnsi="Times New Roman" w:cs="Times New Roman"/>
+                <w:sz w:val="28"/>
+                <w:szCs w:val="28"/>
+              </w:rPr>
               <w:t xml:space="preserve"> </w:t>
             </w:r>
             <w:r>
@@ -1102,6 +1222,30 @@
                 <w:sz w:val="28"/>
                 <w:szCs w:val="28"/>
               </w:rPr>
+              <w:t>employees</w:t>
+            </w:r>
+            <w:r>
+              <w:rPr>
+                <w:rFonts w:ascii="Times New Roman" w:hAnsi="Times New Roman" w:cs="Times New Roman"/>
+                <w:sz w:val="28"/>
+                <w:szCs w:val="28"/>
+              </w:rPr>
+              <w:t xml:space="preserve"> information for </w:t>
+            </w:r>
+            <w:r>
+              <w:rPr>
+                <w:rFonts w:ascii="Times New Roman" w:hAnsi="Times New Roman" w:cs="Times New Roman"/>
+                <w:sz w:val="28"/>
+                <w:szCs w:val="28"/>
+              </w:rPr>
+              <w:t>any</w:t>
+            </w:r>
+            <w:r>
+              <w:rPr>
+                <w:rFonts w:ascii="Times New Roman" w:hAnsi="Times New Roman" w:cs="Times New Roman"/>
+                <w:sz w:val="28"/>
+                <w:szCs w:val="28"/>
+              </w:rPr>
               <w:t xml:space="preserve"> </w:t>
             </w:r>
             <w:r>
@@ -1110,79 +1254,213 @@
                 <w:sz w:val="28"/>
                 <w:szCs w:val="28"/>
               </w:rPr>
-              <w:t xml:space="preserve">The </w:t>
-            </w:r>
-            <w:r>
-              <w:rPr>
-                <w:rFonts w:ascii="Times New Roman" w:hAnsi="Times New Roman" w:cs="Times New Roman"/>
-                <w:sz w:val="28"/>
-                <w:szCs w:val="28"/>
-              </w:rPr>
-              <w:t>hostel</w:t>
-            </w:r>
-            <w:r>
-              <w:rPr>
-                <w:rFonts w:ascii="Times New Roman" w:hAnsi="Times New Roman" w:cs="Times New Roman"/>
-                <w:sz w:val="28"/>
-                <w:szCs w:val="28"/>
-              </w:rPr>
-              <w:t xml:space="preserve"> manager can </w:t>
-            </w:r>
-            <w:r>
-              <w:rPr>
-                <w:rFonts w:ascii="Times New Roman" w:hAnsi="Times New Roman" w:cs="Times New Roman"/>
-                <w:sz w:val="28"/>
-                <w:szCs w:val="28"/>
-              </w:rPr>
-              <w:t xml:space="preserve">view all </w:t>
-            </w:r>
-            <w:r>
-              <w:rPr>
-                <w:rFonts w:ascii="Times New Roman" w:hAnsi="Times New Roman" w:cs="Times New Roman"/>
-                <w:sz w:val="28"/>
-                <w:szCs w:val="28"/>
-              </w:rPr>
-              <w:t>student</w:t>
-            </w:r>
-            <w:r>
-              <w:rPr>
-                <w:rFonts w:ascii="Times New Roman" w:hAnsi="Times New Roman" w:cs="Times New Roman"/>
-                <w:sz w:val="28"/>
-                <w:szCs w:val="28"/>
-              </w:rPr>
-              <w:t xml:space="preserve">s or </w:t>
-            </w:r>
-            <w:r>
-              <w:rPr>
-                <w:rFonts w:ascii="Times New Roman" w:hAnsi="Times New Roman" w:cs="Times New Roman"/>
-                <w:sz w:val="28"/>
-                <w:szCs w:val="28"/>
-              </w:rPr>
-              <w:t>employee</w:t>
-            </w:r>
-            <w:r>
-              <w:rPr>
-                <w:rFonts w:ascii="Times New Roman" w:hAnsi="Times New Roman" w:cs="Times New Roman"/>
-                <w:sz w:val="28"/>
-                <w:szCs w:val="28"/>
-              </w:rPr>
-              <w:t>s</w:t>
-            </w:r>
-            <w:r>
-              <w:rPr>
-                <w:rFonts w:ascii="Times New Roman" w:hAnsi="Times New Roman" w:cs="Times New Roman"/>
-                <w:sz w:val="28"/>
-                <w:szCs w:val="28"/>
-              </w:rPr>
-              <w:t xml:space="preserve"> information for </w:t>
-            </w:r>
-            <w:r>
-              <w:rPr>
-                <w:rFonts w:ascii="Times New Roman" w:hAnsi="Times New Roman" w:cs="Times New Roman"/>
-                <w:sz w:val="28"/>
-                <w:szCs w:val="28"/>
-              </w:rPr>
-              <w:t>any</w:t>
+              <w:t>query</w:t>
+            </w:r>
+          </w:p>
+        </w:tc>
+        <w:tc>
+          <w:tcPr>
+            <w:tcW w:w="1276" w:type="dxa"/>
+          </w:tcPr>
+          <w:p>
+            <w:pPr>
+              <w:jc w:val="center"/>
+              <w:rPr>
+                <w:rFonts w:ascii="Times New Roman" w:hAnsi="Times New Roman" w:cs="Times New Roman"/>
+                <w:sz w:val="28"/>
+                <w:szCs w:val="28"/>
+              </w:rPr>
+            </w:pPr>
+            <w:r>
+              <w:rPr>
+                <w:rFonts w:ascii="Times New Roman" w:hAnsi="Times New Roman" w:cs="Times New Roman"/>
+                <w:sz w:val="28"/>
+                <w:szCs w:val="28"/>
+              </w:rPr>
+              <w:t>4</w:t>
+            </w:r>
+          </w:p>
+        </w:tc>
+        <w:tc>
+          <w:tcPr>
+            <w:tcW w:w="1134" w:type="dxa"/>
+          </w:tcPr>
+          <w:p>
+            <w:pPr>
+              <w:jc w:val="center"/>
+              <w:rPr>
+                <w:rFonts w:ascii="Times New Roman" w:hAnsi="Times New Roman" w:cs="Times New Roman"/>
+                <w:sz w:val="28"/>
+                <w:szCs w:val="28"/>
+              </w:rPr>
+            </w:pPr>
+            <w:r>
+              <w:rPr>
+                <w:rFonts w:ascii="Times New Roman" w:hAnsi="Times New Roman" w:cs="Times New Roman"/>
+                <w:sz w:val="28"/>
+                <w:szCs w:val="28"/>
+              </w:rPr>
+              <w:t>3</w:t>
+            </w:r>
+          </w:p>
+        </w:tc>
+        <w:tc>
+          <w:tcPr>
+            <w:tcW w:w="1241" w:type="dxa"/>
+          </w:tcPr>
+          <w:p>
+            <w:pPr>
+              <w:jc w:val="center"/>
+              <w:rPr>
+                <w:rFonts w:ascii="Times New Roman" w:hAnsi="Times New Roman" w:cs="Times New Roman"/>
+                <w:sz w:val="28"/>
+                <w:szCs w:val="28"/>
+              </w:rPr>
+            </w:pPr>
+            <w:r>
+              <w:rPr>
+                <w:rFonts w:ascii="Times New Roman" w:hAnsi="Times New Roman" w:cs="Times New Roman"/>
+                <w:sz w:val="28"/>
+                <w:szCs w:val="28"/>
+              </w:rPr>
+              <w:t>To be started</w:t>
+            </w:r>
+          </w:p>
+        </w:tc>
+      </w:tr>
+      <w:tr>
+        <w:trPr>
+          <w:trHeight w:val="1193"/>
+        </w:trPr>
+        <w:tc>
+          <w:tcPr>
+            <w:tcW w:w="708" w:type="dxa"/>
+          </w:tcPr>
+          <w:p>
+            <w:pPr>
+              <w:jc w:val="center"/>
+              <w:rPr>
+                <w:rFonts w:ascii="Times New Roman" w:hAnsi="Times New Roman" w:cs="Times New Roman"/>
+                <w:sz w:val="28"/>
+                <w:szCs w:val="28"/>
+              </w:rPr>
+            </w:pPr>
+            <w:r>
+              <w:rPr>
+                <w:rFonts w:ascii="Times New Roman" w:hAnsi="Times New Roman" w:cs="Times New Roman"/>
+                <w:sz w:val="28"/>
+                <w:szCs w:val="28"/>
+              </w:rPr>
+              <w:t>5</w:t>
+            </w:r>
+          </w:p>
+        </w:tc>
+        <w:tc>
+          <w:tcPr>
+            <w:tcW w:w="1419" w:type="dxa"/>
+          </w:tcPr>
+          <w:p>
+            <w:pPr>
+              <w:jc w:val="center"/>
+              <w:rPr>
+                <w:rFonts w:ascii="Times New Roman" w:hAnsi="Times New Roman" w:cs="Times New Roman"/>
+                <w:sz w:val="28"/>
+                <w:szCs w:val="28"/>
+              </w:rPr>
+            </w:pPr>
+            <w:r>
+              <w:rPr>
+                <w:rFonts w:ascii="Times New Roman" w:hAnsi="Times New Roman" w:cs="Times New Roman"/>
+                <w:sz w:val="28"/>
+                <w:szCs w:val="28"/>
+              </w:rPr>
+              <w:t>User</w:t>
+            </w:r>
+          </w:p>
+        </w:tc>
+        <w:tc>
+          <w:tcPr>
+            <w:tcW w:w="2835" w:type="dxa"/>
+          </w:tcPr>
+          <w:p>
+            <w:pPr>
+              <w:jc w:val="center"/>
+              <w:rPr>
+                <w:rFonts w:ascii="Times New Roman" w:hAnsi="Times New Roman" w:cs="Times New Roman"/>
+                <w:sz w:val="28"/>
+                <w:szCs w:val="28"/>
+              </w:rPr>
+            </w:pPr>
+            <w:r>
+              <w:rPr>
+                <w:rFonts w:ascii="Times New Roman" w:hAnsi="Times New Roman" w:cs="Times New Roman"/>
+                <w:sz w:val="28"/>
+                <w:szCs w:val="28"/>
+              </w:rPr>
+              <w:t xml:space="preserve"> another search option for checking </w:t>
+            </w:r>
+            <w:r>
+              <w:rPr>
+                <w:rFonts w:ascii="Times New Roman" w:hAnsi="Times New Roman" w:cs="Times New Roman"/>
+                <w:sz w:val="28"/>
+                <w:szCs w:val="28"/>
+              </w:rPr>
+              <w:t>particular room number</w:t>
+            </w:r>
+          </w:p>
+        </w:tc>
+        <w:tc>
+          <w:tcPr>
+            <w:tcW w:w="2551" w:type="dxa"/>
+          </w:tcPr>
+          <w:p>
+            <w:pPr>
+              <w:jc w:val="center"/>
+              <w:rPr>
+                <w:rFonts w:ascii="Times New Roman" w:hAnsi="Times New Roman" w:cs="Times New Roman"/>
+                <w:sz w:val="28"/>
+                <w:szCs w:val="28"/>
+              </w:rPr>
+            </w:pPr>
+            <w:r>
+              <w:rPr>
+                <w:rFonts w:ascii="Times New Roman" w:hAnsi="Times New Roman" w:cs="Times New Roman"/>
+                <w:sz w:val="28"/>
+                <w:szCs w:val="28"/>
+              </w:rPr>
+              <w:t>w</w:t>
+            </w:r>
+            <w:r>
+              <w:rPr>
+                <w:rFonts w:ascii="Times New Roman" w:hAnsi="Times New Roman" w:cs="Times New Roman"/>
+                <w:sz w:val="28"/>
+                <w:szCs w:val="28"/>
+              </w:rPr>
+              <w:t>e</w:t>
+            </w:r>
+            <w:r>
+              <w:rPr>
+                <w:rFonts w:ascii="Times New Roman" w:hAnsi="Times New Roman" w:cs="Times New Roman"/>
+                <w:sz w:val="28"/>
+                <w:szCs w:val="28"/>
+              </w:rPr>
+              <w:t xml:space="preserve"> can check </w:t>
+            </w:r>
+            <w:r>
+              <w:rPr>
+                <w:rFonts w:ascii="Times New Roman" w:hAnsi="Times New Roman" w:cs="Times New Roman"/>
+                <w:sz w:val="28"/>
+                <w:szCs w:val="28"/>
+              </w:rPr>
+              <w:t xml:space="preserve">whether the room is </w:t>
+            </w:r>
+            <w:r>
+              <w:rPr>
+                <w:rFonts w:ascii="Times New Roman" w:hAnsi="Times New Roman" w:cs="Times New Roman"/>
+                <w:sz w:val="28"/>
+                <w:szCs w:val="28"/>
+              </w:rPr>
+              <w:t>active or not and also</w:t>
             </w:r>
             <w:r>
               <w:rPr>
@@ -1198,7 +1476,15 @@
                 <w:sz w:val="28"/>
                 <w:szCs w:val="28"/>
               </w:rPr>
-              <w:t>query</w:t>
+              <w:t>booked</w:t>
+            </w:r>
+            <w:r>
+              <w:rPr>
+                <w:rFonts w:ascii="Times New Roman" w:hAnsi="Times New Roman" w:cs="Times New Roman"/>
+                <w:sz w:val="28"/>
+                <w:szCs w:val="28"/>
+              </w:rPr>
+              <w:t xml:space="preserve"> or not</w:t>
             </w:r>
           </w:p>
         </w:tc>
@@ -1221,7 +1507,7 @@
                 <w:sz w:val="28"/>
                 <w:szCs w:val="28"/>
               </w:rPr>
-              <w:t>4</w:t>
+              <w:t>5</w:t>
             </w:r>
           </w:p>
         </w:tc>
@@ -1295,7 +1581,7 @@
                 <w:sz w:val="28"/>
                 <w:szCs w:val="28"/>
               </w:rPr>
-              <w:t>5</w:t>
+              <w:t>6</w:t>
             </w:r>
           </w:p>
         </w:tc>
@@ -1318,7 +1604,7 @@
                 <w:sz w:val="28"/>
                 <w:szCs w:val="28"/>
               </w:rPr>
-              <w:t>Developer</w:t>
+              <w:t>User</w:t>
             </w:r>
           </w:p>
         </w:tc>
@@ -1341,15 +1627,15 @@
                 <w:sz w:val="28"/>
                 <w:szCs w:val="28"/>
               </w:rPr>
-              <w:t xml:space="preserve">Create another search option for checking </w:t>
-            </w:r>
-            <w:r>
-              <w:rPr>
-                <w:rFonts w:ascii="Times New Roman" w:hAnsi="Times New Roman" w:cs="Times New Roman"/>
-                <w:sz w:val="28"/>
-                <w:szCs w:val="28"/>
-              </w:rPr>
-              <w:t>particular room number</w:t>
+              <w:t xml:space="preserve">delete </w:t>
+            </w:r>
+            <w:r>
+              <w:rPr>
+                <w:rFonts w:ascii="Times New Roman" w:hAnsi="Times New Roman" w:cs="Times New Roman"/>
+                <w:sz w:val="28"/>
+                <w:szCs w:val="28"/>
+              </w:rPr>
+              <w:t>student information</w:t>
             </w:r>
           </w:p>
         </w:tc>
@@ -1372,49 +1658,55 @@
                 <w:sz w:val="28"/>
                 <w:szCs w:val="28"/>
               </w:rPr>
-              <w:t xml:space="preserve">The hostel manager can check </w:t>
-            </w:r>
-            <w:r>
-              <w:rPr>
-                <w:rFonts w:ascii="Times New Roman" w:hAnsi="Times New Roman" w:cs="Times New Roman"/>
-                <w:sz w:val="28"/>
-                <w:szCs w:val="28"/>
-              </w:rPr>
-              <w:t xml:space="preserve">whether the room is </w:t>
-            </w:r>
-            <w:r>
-              <w:rPr>
-                <w:rFonts w:ascii="Times New Roman" w:hAnsi="Times New Roman" w:cs="Times New Roman"/>
-                <w:sz w:val="28"/>
-                <w:szCs w:val="28"/>
-              </w:rPr>
-              <w:t>active or not and also</w:t>
-            </w:r>
-          </w:p>
-          <w:p>
-            <w:pPr>
-              <w:jc w:val="center"/>
-              <w:rPr>
-                <w:rFonts w:ascii="Times New Roman" w:hAnsi="Times New Roman" w:cs="Times New Roman"/>
-                <w:sz w:val="28"/>
-                <w:szCs w:val="28"/>
-              </w:rPr>
-            </w:pPr>
-            <w:r>
-              <w:rPr>
-                <w:rFonts w:ascii="Times New Roman" w:hAnsi="Times New Roman" w:cs="Times New Roman"/>
-                <w:sz w:val="28"/>
-                <w:szCs w:val="28"/>
-              </w:rPr>
-              <w:t>booked</w:t>
-            </w:r>
-            <w:r>
-              <w:rPr>
-                <w:rFonts w:ascii="Times New Roman" w:hAnsi="Times New Roman" w:cs="Times New Roman"/>
-                <w:sz w:val="28"/>
-                <w:szCs w:val="28"/>
-              </w:rPr>
-              <w:t xml:space="preserve"> or not</w:t>
+              <w:t>w</w:t>
+            </w:r>
+            <w:r>
+              <w:rPr>
+                <w:rFonts w:ascii="Times New Roman" w:hAnsi="Times New Roman" w:cs="Times New Roman"/>
+                <w:sz w:val="28"/>
+                <w:szCs w:val="28"/>
+              </w:rPr>
+              <w:t>e</w:t>
+            </w:r>
+            <w:r>
+              <w:rPr>
+                <w:rFonts w:ascii="Times New Roman" w:hAnsi="Times New Roman" w:cs="Times New Roman"/>
+                <w:sz w:val="28"/>
+                <w:szCs w:val="28"/>
+              </w:rPr>
+              <w:t xml:space="preserve"> can delete </w:t>
+            </w:r>
+            <w:r>
+              <w:rPr>
+                <w:rFonts w:ascii="Times New Roman" w:hAnsi="Times New Roman" w:cs="Times New Roman"/>
+                <w:sz w:val="28"/>
+                <w:szCs w:val="28"/>
+              </w:rPr>
+              <w:t>student information</w:t>
+            </w:r>
+            <w:r>
+              <w:rPr>
+                <w:rFonts w:ascii="Times New Roman" w:hAnsi="Times New Roman" w:cs="Times New Roman"/>
+                <w:sz w:val="28"/>
+                <w:szCs w:val="28"/>
+              </w:rPr>
+              <w:t xml:space="preserve"> who are not </w:t>
+            </w:r>
+            <w:r>
+              <w:rPr>
+                <w:rFonts w:ascii="Times New Roman" w:hAnsi="Times New Roman" w:cs="Times New Roman"/>
+                <w:sz w:val="28"/>
+                <w:szCs w:val="28"/>
+              </w:rPr>
+              <w:t xml:space="preserve">willing to stay in hostel </w:t>
+            </w:r>
+            <w:r>
+              <w:rPr>
+                <w:rFonts w:ascii="Times New Roman" w:hAnsi="Times New Roman" w:cs="Times New Roman"/>
+                <w:sz w:val="28"/>
+                <w:szCs w:val="28"/>
+              </w:rPr>
+              <w:t xml:space="preserve">anymore </w:t>
             </w:r>
           </w:p>
         </w:tc>
@@ -1437,7 +1729,7 @@
                 <w:sz w:val="28"/>
                 <w:szCs w:val="28"/>
               </w:rPr>
-              <w:t>5</w:t>
+              <w:t>6</w:t>
             </w:r>
           </w:p>
         </w:tc>
@@ -1460,7 +1752,7 @@
                 <w:sz w:val="28"/>
                 <w:szCs w:val="28"/>
               </w:rPr>
-              <w:t>3</w:t>
+              <w:t>4</w:t>
             </w:r>
           </w:p>
         </w:tc>
@@ -1511,12 +1803,218 @@
                 <w:sz w:val="28"/>
                 <w:szCs w:val="28"/>
               </w:rPr>
+              <w:t>7</w:t>
+            </w:r>
+          </w:p>
+        </w:tc>
+        <w:tc>
+          <w:tcPr>
+            <w:tcW w:w="1419" w:type="dxa"/>
+          </w:tcPr>
+          <w:p>
+            <w:pPr>
+              <w:jc w:val="center"/>
+              <w:rPr>
+                <w:rFonts w:ascii="Times New Roman" w:hAnsi="Times New Roman" w:cs="Times New Roman"/>
+                <w:sz w:val="28"/>
+                <w:szCs w:val="28"/>
+              </w:rPr>
+            </w:pPr>
+            <w:r>
+              <w:rPr>
+                <w:rFonts w:ascii="Times New Roman" w:hAnsi="Times New Roman" w:cs="Times New Roman"/>
+                <w:sz w:val="28"/>
+                <w:szCs w:val="28"/>
+              </w:rPr>
+              <w:t>User</w:t>
+            </w:r>
+          </w:p>
+        </w:tc>
+        <w:tc>
+          <w:tcPr>
+            <w:tcW w:w="2835" w:type="dxa"/>
+          </w:tcPr>
+          <w:p>
+            <w:pPr>
+              <w:jc w:val="center"/>
+              <w:rPr>
+                <w:rFonts w:ascii="Times New Roman" w:hAnsi="Times New Roman" w:cs="Times New Roman"/>
+                <w:sz w:val="28"/>
+                <w:szCs w:val="28"/>
+              </w:rPr>
+            </w:pPr>
+            <w:r>
+              <w:rPr>
+                <w:rFonts w:ascii="Times New Roman" w:hAnsi="Times New Roman" w:cs="Times New Roman"/>
+                <w:sz w:val="28"/>
+                <w:szCs w:val="28"/>
+              </w:rPr>
+              <w:t xml:space="preserve">delete </w:t>
+            </w:r>
+            <w:r>
+              <w:rPr>
+                <w:rFonts w:ascii="Times New Roman" w:hAnsi="Times New Roman" w:cs="Times New Roman"/>
+                <w:sz w:val="28"/>
+                <w:szCs w:val="28"/>
+              </w:rPr>
+              <w:t>employee</w:t>
+            </w:r>
+            <w:r>
+              <w:rPr>
+                <w:rFonts w:ascii="Times New Roman" w:hAnsi="Times New Roman" w:cs="Times New Roman"/>
+                <w:sz w:val="28"/>
+                <w:szCs w:val="28"/>
+              </w:rPr>
+              <w:t xml:space="preserve"> information</w:t>
+            </w:r>
+          </w:p>
+        </w:tc>
+        <w:tc>
+          <w:tcPr>
+            <w:tcW w:w="2551" w:type="dxa"/>
+          </w:tcPr>
+          <w:p>
+            <w:pPr>
+              <w:jc w:val="center"/>
+              <w:rPr>
+                <w:rFonts w:ascii="Times New Roman" w:hAnsi="Times New Roman" w:cs="Times New Roman"/>
+                <w:sz w:val="28"/>
+                <w:szCs w:val="28"/>
+              </w:rPr>
+            </w:pPr>
+            <w:r>
+              <w:rPr>
+                <w:rFonts w:ascii="Times New Roman" w:hAnsi="Times New Roman" w:cs="Times New Roman"/>
+                <w:sz w:val="28"/>
+                <w:szCs w:val="28"/>
+              </w:rPr>
+              <w:t>w</w:t>
+            </w:r>
+            <w:r>
+              <w:rPr>
+                <w:rFonts w:ascii="Times New Roman" w:hAnsi="Times New Roman" w:cs="Times New Roman"/>
+                <w:sz w:val="28"/>
+                <w:szCs w:val="28"/>
+              </w:rPr>
+              <w:t>e</w:t>
+            </w:r>
+            <w:r>
+              <w:rPr>
+                <w:rFonts w:ascii="Times New Roman" w:hAnsi="Times New Roman" w:cs="Times New Roman"/>
+                <w:sz w:val="28"/>
+                <w:szCs w:val="28"/>
+              </w:rPr>
+              <w:t xml:space="preserve"> can delete </w:t>
+            </w:r>
+            <w:r>
+              <w:rPr>
+                <w:rFonts w:ascii="Times New Roman" w:hAnsi="Times New Roman" w:cs="Times New Roman"/>
+                <w:sz w:val="28"/>
+                <w:szCs w:val="28"/>
+              </w:rPr>
+              <w:t>employee information who left from hostel</w:t>
+            </w:r>
+          </w:p>
+        </w:tc>
+        <w:tc>
+          <w:tcPr>
+            <w:tcW w:w="1276" w:type="dxa"/>
+          </w:tcPr>
+          <w:p>
+            <w:pPr>
+              <w:jc w:val="center"/>
+              <w:rPr>
+                <w:rFonts w:ascii="Times New Roman" w:hAnsi="Times New Roman" w:cs="Times New Roman"/>
+                <w:sz w:val="28"/>
+                <w:szCs w:val="28"/>
+              </w:rPr>
+            </w:pPr>
+            <w:r>
+              <w:rPr>
+                <w:rFonts w:ascii="Times New Roman" w:hAnsi="Times New Roman" w:cs="Times New Roman"/>
+                <w:sz w:val="28"/>
+                <w:szCs w:val="28"/>
+              </w:rPr>
               <w:t>6</w:t>
             </w:r>
           </w:p>
         </w:tc>
         <w:tc>
           <w:tcPr>
+            <w:tcW w:w="1134" w:type="dxa"/>
+          </w:tcPr>
+          <w:p>
+            <w:pPr>
+              <w:jc w:val="center"/>
+              <w:rPr>
+                <w:rFonts w:ascii="Times New Roman" w:hAnsi="Times New Roman" w:cs="Times New Roman"/>
+                <w:sz w:val="28"/>
+                <w:szCs w:val="28"/>
+              </w:rPr>
+            </w:pPr>
+            <w:r>
+              <w:rPr>
+                <w:rFonts w:ascii="Times New Roman" w:hAnsi="Times New Roman" w:cs="Times New Roman"/>
+                <w:sz w:val="28"/>
+                <w:szCs w:val="28"/>
+              </w:rPr>
+              <w:t>4</w:t>
+            </w:r>
+          </w:p>
+        </w:tc>
+        <w:tc>
+          <w:tcPr>
+            <w:tcW w:w="1241" w:type="dxa"/>
+          </w:tcPr>
+          <w:p>
+            <w:pPr>
+              <w:jc w:val="center"/>
+              <w:rPr>
+                <w:rFonts w:ascii="Times New Roman" w:hAnsi="Times New Roman" w:cs="Times New Roman"/>
+                <w:sz w:val="28"/>
+                <w:szCs w:val="28"/>
+              </w:rPr>
+            </w:pPr>
+            <w:r>
+              <w:rPr>
+                <w:rFonts w:ascii="Times New Roman" w:hAnsi="Times New Roman" w:cs="Times New Roman"/>
+                <w:sz w:val="28"/>
+                <w:szCs w:val="28"/>
+              </w:rPr>
+              <w:t>To be started</w:t>
+            </w:r>
+          </w:p>
+        </w:tc>
+      </w:tr>
+      <w:tr>
+        <w:trPr>
+          <w:trHeight w:val="1048"/>
+        </w:trPr>
+        <w:tc>
+          <w:tcPr>
+            <w:tcW w:w="708" w:type="dxa"/>
+          </w:tcPr>
+          <w:p>
+            <w:pPr>
+              <w:jc w:val="center"/>
+              <w:rPr>
+                <w:rFonts w:ascii="Times New Roman" w:hAnsi="Times New Roman" w:cs="Times New Roman"/>
+                <w:sz w:val="28"/>
+                <w:szCs w:val="28"/>
+              </w:rPr>
+            </w:pPr>
+            <w:r>
+              <w:rPr>
+                <w:rFonts w:ascii="Times New Roman" w:hAnsi="Times New Roman" w:cs="Times New Roman"/>
+                <w:sz w:val="28"/>
+                <w:szCs w:val="28"/>
+              </w:rPr>
+              <w:t>8</w:t>
+            </w:r>
+          </w:p>
+        </w:tc>
+        <w:tc>
+          <w:tcPr>
             <w:tcW w:w="1419" w:type="dxa"/>
           </w:tcPr>
           <w:p>
@@ -1534,7 +2032,7 @@
                 <w:sz w:val="28"/>
                 <w:szCs w:val="28"/>
               </w:rPr>
-              <w:t>Developer</w:t>
+              <w:t>User</w:t>
             </w:r>
           </w:p>
         </w:tc>
@@ -1557,23 +2055,39 @@
                 <w:sz w:val="28"/>
                 <w:szCs w:val="28"/>
               </w:rPr>
-              <w:t>Create</w:t>
-            </w:r>
-            <w:r>
-              <w:rPr>
-                <w:rFonts w:ascii="Times New Roman" w:hAnsi="Times New Roman" w:cs="Times New Roman"/>
-                <w:sz w:val="28"/>
-                <w:szCs w:val="28"/>
-              </w:rPr>
-              <w:t xml:space="preserve"> a delete option for </w:t>
-            </w:r>
-            <w:r>
-              <w:rPr>
-                <w:rFonts w:ascii="Times New Roman" w:hAnsi="Times New Roman" w:cs="Times New Roman"/>
-                <w:sz w:val="28"/>
-                <w:szCs w:val="28"/>
-              </w:rPr>
-              <w:t>student information</w:t>
+              <w:t xml:space="preserve">update </w:t>
+            </w:r>
+            <w:r>
+              <w:rPr>
+                <w:rFonts w:ascii="Times New Roman" w:hAnsi="Times New Roman" w:cs="Times New Roman"/>
+                <w:sz w:val="28"/>
+                <w:szCs w:val="28"/>
+              </w:rPr>
+              <w:t xml:space="preserve">the information of </w:t>
+            </w:r>
+            <w:r>
+              <w:rPr>
+                <w:rFonts w:ascii="Times New Roman" w:hAnsi="Times New Roman" w:cs="Times New Roman"/>
+                <w:sz w:val="28"/>
+                <w:szCs w:val="28"/>
+              </w:rPr>
+              <w:t xml:space="preserve">student </w:t>
+            </w:r>
+            <w:r>
+              <w:rPr>
+                <w:rFonts w:ascii="Times New Roman" w:hAnsi="Times New Roman" w:cs="Times New Roman"/>
+                <w:sz w:val="28"/>
+                <w:szCs w:val="28"/>
+              </w:rPr>
+              <w:t>or</w:t>
+            </w:r>
+            <w:r>
+              <w:rPr>
+                <w:rFonts w:ascii="Times New Roman" w:hAnsi="Times New Roman" w:cs="Times New Roman"/>
+                <w:sz w:val="28"/>
+                <w:szCs w:val="28"/>
+              </w:rPr>
+              <w:t xml:space="preserve"> employee</w:t>
             </w:r>
           </w:p>
         </w:tc>
@@ -1596,55 +2110,23 @@
                 <w:sz w:val="28"/>
                 <w:szCs w:val="28"/>
               </w:rPr>
-              <w:t xml:space="preserve">The </w:t>
-            </w:r>
-            <w:r>
-              <w:rPr>
-                <w:rFonts w:ascii="Times New Roman" w:hAnsi="Times New Roman" w:cs="Times New Roman"/>
-                <w:sz w:val="28"/>
-                <w:szCs w:val="28"/>
-              </w:rPr>
-              <w:t>hostel manager</w:t>
-            </w:r>
-            <w:r>
-              <w:rPr>
-                <w:rFonts w:ascii="Times New Roman" w:hAnsi="Times New Roman" w:cs="Times New Roman"/>
-                <w:sz w:val="28"/>
-                <w:szCs w:val="28"/>
-              </w:rPr>
-              <w:t xml:space="preserve"> can delete </w:t>
-            </w:r>
-            <w:r>
-              <w:rPr>
-                <w:rFonts w:ascii="Times New Roman" w:hAnsi="Times New Roman" w:cs="Times New Roman"/>
-                <w:sz w:val="28"/>
-                <w:szCs w:val="28"/>
-              </w:rPr>
-              <w:t>student information</w:t>
-            </w:r>
-            <w:r>
-              <w:rPr>
-                <w:rFonts w:ascii="Times New Roman" w:hAnsi="Times New Roman" w:cs="Times New Roman"/>
-                <w:sz w:val="28"/>
-                <w:szCs w:val="28"/>
-              </w:rPr>
-              <w:t xml:space="preserve"> who are not </w:t>
-            </w:r>
-            <w:r>
-              <w:rPr>
-                <w:rFonts w:ascii="Times New Roman" w:hAnsi="Times New Roman" w:cs="Times New Roman"/>
-                <w:sz w:val="28"/>
-                <w:szCs w:val="28"/>
-              </w:rPr>
-              <w:t xml:space="preserve">willing to stay in hostel </w:t>
-            </w:r>
-            <w:r>
-              <w:rPr>
-                <w:rFonts w:ascii="Times New Roman" w:hAnsi="Times New Roman" w:cs="Times New Roman"/>
-                <w:sz w:val="28"/>
-                <w:szCs w:val="28"/>
-              </w:rPr>
-              <w:t xml:space="preserve">anymore </w:t>
+              <w:t>i</w:t>
+            </w:r>
+            <w:r>
+              <w:rPr>
+                <w:rFonts w:ascii="Times New Roman" w:hAnsi="Times New Roman" w:cs="Times New Roman"/>
+                <w:sz w:val="28"/>
+                <w:szCs w:val="28"/>
+              </w:rPr>
+              <w:t xml:space="preserve">ncorrect information </w:t>
+            </w:r>
+            <w:r>
+              <w:rPr>
+                <w:rFonts w:ascii="Times New Roman" w:hAnsi="Times New Roman" w:cs="Times New Roman"/>
+                <w:sz w:val="28"/>
+                <w:szCs w:val="28"/>
+              </w:rPr>
+              <w:t>can be updated</w:t>
             </w:r>
           </w:p>
         </w:tc>
@@ -1741,7 +2223,8 @@
                 <w:sz w:val="28"/>
                 <w:szCs w:val="28"/>
               </w:rPr>
-              <w:t>7</w:t>
+              <w:lastRenderedPageBreak/>
+              <w:t>9</w:t>
             </w:r>
           </w:p>
         </w:tc>
@@ -1764,7 +2247,7 @@
                 <w:sz w:val="28"/>
                 <w:szCs w:val="28"/>
               </w:rPr>
-              <w:t>Developer</w:t>
+              <w:t>User</w:t>
             </w:r>
           </w:p>
         </w:tc>
@@ -1787,23 +2270,39 @@
                 <w:sz w:val="28"/>
                 <w:szCs w:val="28"/>
               </w:rPr>
-              <w:t xml:space="preserve">Create </w:t>
-            </w:r>
-            <w:r>
-              <w:rPr>
-                <w:rFonts w:ascii="Times New Roman" w:hAnsi="Times New Roman" w:cs="Times New Roman"/>
-                <w:sz w:val="28"/>
-                <w:szCs w:val="28"/>
-              </w:rPr>
-              <w:t xml:space="preserve">a delete option for </w:t>
-            </w:r>
-            <w:r>
-              <w:rPr>
-                <w:rFonts w:ascii="Times New Roman" w:hAnsi="Times New Roman" w:cs="Times New Roman"/>
-                <w:sz w:val="28"/>
-                <w:szCs w:val="28"/>
-              </w:rPr>
-              <w:t>employee</w:t>
+              <w:t xml:space="preserve"> </w:t>
+            </w:r>
+            <w:r>
+              <w:rPr>
+                <w:rFonts w:ascii="Times New Roman" w:hAnsi="Times New Roman" w:cs="Times New Roman"/>
+                <w:sz w:val="28"/>
+                <w:szCs w:val="28"/>
+              </w:rPr>
+              <w:t xml:space="preserve">make a </w:t>
+            </w:r>
+            <w:r>
+              <w:rPr>
+                <w:rFonts w:ascii="Times New Roman" w:hAnsi="Times New Roman" w:cs="Times New Roman"/>
+                <w:sz w:val="28"/>
+                <w:szCs w:val="28"/>
+              </w:rPr>
+              <w:t>payment</w:t>
+            </w:r>
+            <w:r>
+              <w:rPr>
+                <w:rFonts w:ascii="Times New Roman" w:hAnsi="Times New Roman" w:cs="Times New Roman"/>
+                <w:sz w:val="28"/>
+                <w:szCs w:val="28"/>
+              </w:rPr>
+              <w:t xml:space="preserve"> info</w:t>
+            </w:r>
+            <w:r>
+              <w:rPr>
+                <w:rFonts w:ascii="Times New Roman" w:hAnsi="Times New Roman" w:cs="Times New Roman"/>
+                <w:sz w:val="28"/>
+                <w:szCs w:val="28"/>
+              </w:rPr>
+              <w:t xml:space="preserve"> </w:t>
             </w:r>
           </w:p>
         </w:tc>
@@ -1826,428 +2325,15 @@
                 <w:sz w:val="28"/>
                 <w:szCs w:val="28"/>
               </w:rPr>
-              <w:t xml:space="preserve">The </w:t>
-            </w:r>
-            <w:r>
-              <w:rPr>
-                <w:rFonts w:ascii="Times New Roman" w:hAnsi="Times New Roman" w:cs="Times New Roman"/>
-                <w:sz w:val="28"/>
-                <w:szCs w:val="28"/>
-              </w:rPr>
-              <w:t>hostel manager</w:t>
-            </w:r>
-            <w:r>
-              <w:rPr>
-                <w:rFonts w:ascii="Times New Roman" w:hAnsi="Times New Roman" w:cs="Times New Roman"/>
-                <w:sz w:val="28"/>
-                <w:szCs w:val="28"/>
-              </w:rPr>
-              <w:t xml:space="preserve"> can delete </w:t>
-            </w:r>
-            <w:r>
-              <w:rPr>
-                <w:rFonts w:ascii="Times New Roman" w:hAnsi="Times New Roman" w:cs="Times New Roman"/>
-                <w:sz w:val="28"/>
-                <w:szCs w:val="28"/>
-              </w:rPr>
-              <w:t>employee information who left from hostel</w:t>
-            </w:r>
-          </w:p>
-        </w:tc>
-        <w:tc>
-          <w:tcPr>
-            <w:tcW w:w="1276" w:type="dxa"/>
-          </w:tcPr>
-          <w:p>
-            <w:pPr>
-              <w:jc w:val="center"/>
-              <w:rPr>
-                <w:rFonts w:ascii="Times New Roman" w:hAnsi="Times New Roman" w:cs="Times New Roman"/>
-                <w:sz w:val="28"/>
-                <w:szCs w:val="28"/>
-              </w:rPr>
-            </w:pPr>
-            <w:r>
-              <w:rPr>
-                <w:rFonts w:ascii="Times New Roman" w:hAnsi="Times New Roman" w:cs="Times New Roman"/>
-                <w:sz w:val="28"/>
-                <w:szCs w:val="28"/>
-              </w:rPr>
-              <w:t>6</w:t>
-            </w:r>
-          </w:p>
-        </w:tc>
-        <w:tc>
-          <w:tcPr>
-            <w:tcW w:w="1134" w:type="dxa"/>
-          </w:tcPr>
-          <w:p>
-            <w:pPr>
-              <w:jc w:val="center"/>
-              <w:rPr>
-                <w:rFonts w:ascii="Times New Roman" w:hAnsi="Times New Roman" w:cs="Times New Roman"/>
-                <w:sz w:val="28"/>
-                <w:szCs w:val="28"/>
-              </w:rPr>
-            </w:pPr>
-            <w:r>
-              <w:rPr>
-                <w:rFonts w:ascii="Times New Roman" w:hAnsi="Times New Roman" w:cs="Times New Roman"/>
-                <w:sz w:val="28"/>
-                <w:szCs w:val="28"/>
-              </w:rPr>
-              <w:t>4</w:t>
-            </w:r>
-          </w:p>
-        </w:tc>
-        <w:tc>
-          <w:tcPr>
-            <w:tcW w:w="1241" w:type="dxa"/>
-          </w:tcPr>
-          <w:p>
-            <w:pPr>
-              <w:jc w:val="center"/>
-              <w:rPr>
-                <w:rFonts w:ascii="Times New Roman" w:hAnsi="Times New Roman" w:cs="Times New Roman"/>
-                <w:sz w:val="28"/>
-                <w:szCs w:val="28"/>
-              </w:rPr>
-            </w:pPr>
-            <w:r>
-              <w:rPr>
-                <w:rFonts w:ascii="Times New Roman" w:hAnsi="Times New Roman" w:cs="Times New Roman"/>
-                <w:sz w:val="28"/>
-                <w:szCs w:val="28"/>
-              </w:rPr>
-              <w:t>To be started</w:t>
-            </w:r>
-          </w:p>
-        </w:tc>
-      </w:tr>
-      <w:tr>
-        <w:trPr>
-          <w:trHeight w:val="1048"/>
-        </w:trPr>
-        <w:tc>
-          <w:tcPr>
-            <w:tcW w:w="708" w:type="dxa"/>
-          </w:tcPr>
-          <w:p>
-            <w:pPr>
-              <w:jc w:val="center"/>
-              <w:rPr>
-                <w:rFonts w:ascii="Times New Roman" w:hAnsi="Times New Roman" w:cs="Times New Roman"/>
-                <w:sz w:val="28"/>
-                <w:szCs w:val="28"/>
-              </w:rPr>
-            </w:pPr>
-            <w:r>
-              <w:rPr>
-                <w:rFonts w:ascii="Times New Roman" w:hAnsi="Times New Roman" w:cs="Times New Roman"/>
-                <w:sz w:val="28"/>
-                <w:szCs w:val="28"/>
-              </w:rPr>
-              <w:lastRenderedPageBreak/>
-              <w:t>8</w:t>
-            </w:r>
-          </w:p>
-        </w:tc>
-        <w:tc>
-          <w:tcPr>
-            <w:tcW w:w="1419" w:type="dxa"/>
-          </w:tcPr>
-          <w:p>
-            <w:pPr>
-              <w:jc w:val="center"/>
-              <w:rPr>
-                <w:rFonts w:ascii="Times New Roman" w:hAnsi="Times New Roman" w:cs="Times New Roman"/>
-                <w:sz w:val="28"/>
-                <w:szCs w:val="28"/>
-              </w:rPr>
-            </w:pPr>
-            <w:r>
-              <w:rPr>
-                <w:rFonts w:ascii="Times New Roman" w:hAnsi="Times New Roman" w:cs="Times New Roman"/>
-                <w:sz w:val="28"/>
-                <w:szCs w:val="28"/>
-              </w:rPr>
-              <w:t>Developer</w:t>
-            </w:r>
-          </w:p>
-        </w:tc>
-        <w:tc>
-          <w:tcPr>
-            <w:tcW w:w="2835" w:type="dxa"/>
-          </w:tcPr>
-          <w:p>
-            <w:pPr>
-              <w:jc w:val="center"/>
-              <w:rPr>
-                <w:rFonts w:ascii="Times New Roman" w:hAnsi="Times New Roman" w:cs="Times New Roman"/>
-                <w:sz w:val="28"/>
-                <w:szCs w:val="28"/>
-              </w:rPr>
-            </w:pPr>
-            <w:r>
-              <w:rPr>
-                <w:rFonts w:ascii="Times New Roman" w:hAnsi="Times New Roman" w:cs="Times New Roman"/>
-                <w:sz w:val="28"/>
-                <w:szCs w:val="28"/>
-              </w:rPr>
-              <w:t xml:space="preserve">Make an update option for </w:t>
-            </w:r>
-            <w:r>
-              <w:rPr>
-                <w:rFonts w:ascii="Times New Roman" w:hAnsi="Times New Roman" w:cs="Times New Roman"/>
-                <w:sz w:val="28"/>
-                <w:szCs w:val="28"/>
-              </w:rPr>
-              <w:t>student &amp; employee information</w:t>
-            </w:r>
-          </w:p>
-        </w:tc>
-        <w:tc>
-          <w:tcPr>
-            <w:tcW w:w="2551" w:type="dxa"/>
-          </w:tcPr>
-          <w:p>
-            <w:pPr>
-              <w:jc w:val="center"/>
-              <w:rPr>
-                <w:rFonts w:ascii="Times New Roman" w:hAnsi="Times New Roman" w:cs="Times New Roman"/>
-                <w:sz w:val="28"/>
-                <w:szCs w:val="28"/>
-              </w:rPr>
-            </w:pPr>
-            <w:r>
-              <w:rPr>
-                <w:rFonts w:ascii="Times New Roman" w:hAnsi="Times New Roman" w:cs="Times New Roman"/>
-                <w:sz w:val="28"/>
-                <w:szCs w:val="28"/>
-              </w:rPr>
-              <w:t xml:space="preserve">Incorrect information </w:t>
-            </w:r>
-            <w:r>
-              <w:rPr>
-                <w:rFonts w:ascii="Times New Roman" w:hAnsi="Times New Roman" w:cs="Times New Roman"/>
-                <w:sz w:val="28"/>
-                <w:szCs w:val="28"/>
-              </w:rPr>
-              <w:t>can be updated</w:t>
-            </w:r>
-          </w:p>
-        </w:tc>
-        <w:tc>
-          <w:tcPr>
-            <w:tcW w:w="1276" w:type="dxa"/>
-          </w:tcPr>
-          <w:p>
-            <w:pPr>
-              <w:jc w:val="center"/>
-              <w:rPr>
-                <w:rFonts w:ascii="Times New Roman" w:hAnsi="Times New Roman" w:cs="Times New Roman"/>
-                <w:sz w:val="28"/>
-                <w:szCs w:val="28"/>
-              </w:rPr>
-            </w:pPr>
-            <w:r>
-              <w:rPr>
-                <w:rFonts w:ascii="Times New Roman" w:hAnsi="Times New Roman" w:cs="Times New Roman"/>
-                <w:sz w:val="28"/>
-                <w:szCs w:val="28"/>
-              </w:rPr>
-              <w:t>6</w:t>
-            </w:r>
-          </w:p>
-        </w:tc>
-        <w:tc>
-          <w:tcPr>
-            <w:tcW w:w="1134" w:type="dxa"/>
-          </w:tcPr>
-          <w:p>
-            <w:pPr>
-              <w:jc w:val="center"/>
-              <w:rPr>
-                <w:rFonts w:ascii="Times New Roman" w:hAnsi="Times New Roman" w:cs="Times New Roman"/>
-                <w:sz w:val="28"/>
-                <w:szCs w:val="28"/>
-              </w:rPr>
-            </w:pPr>
-            <w:r>
-              <w:rPr>
-                <w:rFonts w:ascii="Times New Roman" w:hAnsi="Times New Roman" w:cs="Times New Roman"/>
-                <w:sz w:val="28"/>
-                <w:szCs w:val="28"/>
-              </w:rPr>
-              <w:t>4</w:t>
-            </w:r>
-          </w:p>
-        </w:tc>
-        <w:tc>
-          <w:tcPr>
-            <w:tcW w:w="1241" w:type="dxa"/>
-          </w:tcPr>
-          <w:p>
-            <w:pPr>
-              <w:jc w:val="center"/>
-              <w:rPr>
-                <w:rFonts w:ascii="Times New Roman" w:hAnsi="Times New Roman" w:cs="Times New Roman"/>
-                <w:sz w:val="28"/>
-                <w:szCs w:val="28"/>
-              </w:rPr>
-            </w:pPr>
-            <w:r>
-              <w:rPr>
-                <w:rFonts w:ascii="Times New Roman" w:hAnsi="Times New Roman" w:cs="Times New Roman"/>
-                <w:sz w:val="28"/>
-                <w:szCs w:val="28"/>
-              </w:rPr>
-              <w:t>To be started</w:t>
-            </w:r>
-          </w:p>
-        </w:tc>
-      </w:tr>
-      <w:tr>
-        <w:trPr>
-          <w:trHeight w:val="721"/>
-        </w:trPr>
-        <w:tc>
-          <w:tcPr>
-            <w:tcW w:w="708" w:type="dxa"/>
-          </w:tcPr>
-          <w:p>
-            <w:pPr>
-              <w:jc w:val="center"/>
-              <w:rPr>
-                <w:rFonts w:ascii="Times New Roman" w:hAnsi="Times New Roman" w:cs="Times New Roman"/>
-                <w:sz w:val="28"/>
-                <w:szCs w:val="28"/>
-              </w:rPr>
-            </w:pPr>
-            <w:r>
-              <w:rPr>
-                <w:rFonts w:ascii="Times New Roman" w:hAnsi="Times New Roman" w:cs="Times New Roman"/>
-                <w:sz w:val="28"/>
-                <w:szCs w:val="28"/>
-              </w:rPr>
-              <w:t>9</w:t>
-            </w:r>
-          </w:p>
-        </w:tc>
-        <w:tc>
-          <w:tcPr>
-            <w:tcW w:w="1419" w:type="dxa"/>
-          </w:tcPr>
-          <w:p>
-            <w:pPr>
-              <w:jc w:val="center"/>
-              <w:rPr>
-                <w:rFonts w:ascii="Times New Roman" w:hAnsi="Times New Roman" w:cs="Times New Roman"/>
-                <w:sz w:val="28"/>
-                <w:szCs w:val="28"/>
-              </w:rPr>
-            </w:pPr>
-            <w:r>
-              <w:rPr>
-                <w:rFonts w:ascii="Times New Roman" w:hAnsi="Times New Roman" w:cs="Times New Roman"/>
-                <w:sz w:val="28"/>
-                <w:szCs w:val="28"/>
-              </w:rPr>
-              <w:t>Developer</w:t>
-            </w:r>
-          </w:p>
-        </w:tc>
-        <w:tc>
-          <w:tcPr>
-            <w:tcW w:w="2835" w:type="dxa"/>
-          </w:tcPr>
-          <w:p>
-            <w:pPr>
-              <w:jc w:val="center"/>
-              <w:rPr>
-                <w:rFonts w:ascii="Times New Roman" w:hAnsi="Times New Roman" w:cs="Times New Roman"/>
-                <w:sz w:val="28"/>
-                <w:szCs w:val="28"/>
-              </w:rPr>
-            </w:pPr>
-            <w:r>
-              <w:rPr>
-                <w:rFonts w:ascii="Times New Roman" w:hAnsi="Times New Roman" w:cs="Times New Roman"/>
-                <w:sz w:val="28"/>
-                <w:szCs w:val="28"/>
-              </w:rPr>
-              <w:t xml:space="preserve">Build an </w:t>
-            </w:r>
-            <w:r>
-              <w:rPr>
-                <w:rFonts w:ascii="Times New Roman" w:hAnsi="Times New Roman" w:cs="Times New Roman"/>
-                <w:sz w:val="28"/>
-                <w:szCs w:val="28"/>
-              </w:rPr>
-              <w:t xml:space="preserve">option </w:t>
-            </w:r>
-            <w:r>
-              <w:rPr>
-                <w:rFonts w:ascii="Times New Roman" w:hAnsi="Times New Roman" w:cs="Times New Roman"/>
-                <w:sz w:val="28"/>
-                <w:szCs w:val="28"/>
-              </w:rPr>
-              <w:t xml:space="preserve">for student </w:t>
-            </w:r>
-            <w:r>
-              <w:rPr>
-                <w:rFonts w:ascii="Times New Roman" w:hAnsi="Times New Roman" w:cs="Times New Roman"/>
-                <w:sz w:val="28"/>
-                <w:szCs w:val="28"/>
-              </w:rPr>
-              <w:t xml:space="preserve">&amp; employee </w:t>
-            </w:r>
-            <w:r>
-              <w:rPr>
-                <w:rFonts w:ascii="Times New Roman" w:hAnsi="Times New Roman" w:cs="Times New Roman"/>
-                <w:sz w:val="28"/>
-                <w:szCs w:val="28"/>
-              </w:rPr>
-              <w:t>payment</w:t>
-            </w:r>
-          </w:p>
-        </w:tc>
-        <w:tc>
-          <w:tcPr>
-            <w:tcW w:w="2551" w:type="dxa"/>
-          </w:tcPr>
-          <w:p>
-            <w:pPr>
-              <w:jc w:val="center"/>
-              <w:rPr>
-                <w:rFonts w:ascii="Times New Roman" w:hAnsi="Times New Roman" w:cs="Times New Roman"/>
-                <w:sz w:val="28"/>
-                <w:szCs w:val="28"/>
-              </w:rPr>
-            </w:pPr>
-            <w:r>
-              <w:rPr>
-                <w:rFonts w:ascii="Times New Roman" w:hAnsi="Times New Roman" w:cs="Times New Roman"/>
-                <w:sz w:val="28"/>
-                <w:szCs w:val="28"/>
-              </w:rPr>
-              <w:t xml:space="preserve">The </w:t>
-            </w:r>
-            <w:r>
-              <w:rPr>
-                <w:rFonts w:ascii="Times New Roman" w:hAnsi="Times New Roman" w:cs="Times New Roman"/>
-                <w:sz w:val="28"/>
-                <w:szCs w:val="28"/>
-              </w:rPr>
-              <w:t>hostel</w:t>
-            </w:r>
-            <w:r>
-              <w:rPr>
-                <w:rFonts w:ascii="Times New Roman" w:hAnsi="Times New Roman" w:cs="Times New Roman"/>
-                <w:sz w:val="28"/>
-                <w:szCs w:val="28"/>
-              </w:rPr>
-              <w:t xml:space="preserve"> manager can</w:t>
+              <w:t>we</w:t>
+            </w:r>
+            <w:r>
+              <w:rPr>
+                <w:rFonts w:ascii="Times New Roman" w:hAnsi="Times New Roman" w:cs="Times New Roman"/>
+                <w:sz w:val="28"/>
+                <w:szCs w:val="28"/>
+              </w:rPr>
+              <w:t xml:space="preserve"> can</w:t>
             </w:r>
             <w:r>
               <w:rPr>
@@ -2391,7 +2477,7 @@
                 <w:sz w:val="28"/>
                 <w:szCs w:val="28"/>
               </w:rPr>
-              <w:t>Developer</w:t>
+              <w:t>User</w:t>
             </w:r>
           </w:p>
         </w:tc>
@@ -2414,31 +2500,15 @@
                 <w:sz w:val="28"/>
                 <w:szCs w:val="28"/>
               </w:rPr>
-              <w:t>Create</w:t>
-            </w:r>
-            <w:r>
-              <w:rPr>
-                <w:rFonts w:ascii="Times New Roman" w:hAnsi="Times New Roman" w:cs="Times New Roman"/>
-                <w:sz w:val="28"/>
-                <w:szCs w:val="28"/>
-              </w:rPr>
-              <w:t xml:space="preserve"> a</w:t>
-            </w:r>
-            <w:r>
-              <w:rPr>
-                <w:rFonts w:ascii="Times New Roman" w:hAnsi="Times New Roman" w:cs="Times New Roman"/>
-                <w:sz w:val="28"/>
-                <w:szCs w:val="28"/>
-              </w:rPr>
-              <w:t>n</w:t>
-            </w:r>
-            <w:r>
-              <w:rPr>
-                <w:rFonts w:ascii="Times New Roman" w:hAnsi="Times New Roman" w:cs="Times New Roman"/>
-                <w:sz w:val="28"/>
-                <w:szCs w:val="28"/>
-              </w:rPr>
-              <w:t xml:space="preserve"> option for </w:t>
+              <w:t>view</w:t>
+            </w:r>
+            <w:r>
+              <w:rPr>
+                <w:rFonts w:ascii="Times New Roman" w:hAnsi="Times New Roman" w:cs="Times New Roman"/>
+                <w:sz w:val="28"/>
+                <w:szCs w:val="28"/>
+              </w:rPr>
+              <w:t xml:space="preserve"> </w:t>
             </w:r>
             <w:r>
               <w:rPr>
@@ -2471,6 +2541,14 @@
                 <w:szCs w:val="28"/>
               </w:rPr>
               <w:t xml:space="preserve"> student &amp; employee</w:t>
+            </w:r>
+            <w:r>
+              <w:rPr>
+                <w:rFonts w:ascii="Times New Roman" w:hAnsi="Times New Roman" w:cs="Times New Roman"/>
+                <w:sz w:val="28"/>
+                <w:szCs w:val="28"/>
+              </w:rPr>
+              <w:t xml:space="preserve"> info</w:t>
             </w:r>
           </w:p>
         </w:tc>
@@ -2495,31 +2573,31 @@
                 <w:sz w:val="28"/>
                 <w:szCs w:val="28"/>
               </w:rPr>
-              <w:t xml:space="preserve">The </w:t>
-            </w:r>
-            <w:r>
-              <w:rPr>
-                <w:rFonts w:ascii="Times New Roman" w:hAnsi="Times New Roman" w:cs="Times New Roman"/>
-                <w:sz w:val="28"/>
-                <w:szCs w:val="28"/>
-              </w:rPr>
-              <w:t>hostel</w:t>
-            </w:r>
-            <w:r>
-              <w:rPr>
-                <w:rFonts w:ascii="Times New Roman" w:hAnsi="Times New Roman" w:cs="Times New Roman"/>
-                <w:sz w:val="28"/>
-                <w:szCs w:val="28"/>
-              </w:rPr>
-              <w:t xml:space="preserve"> manager can </w:t>
-            </w:r>
-            <w:r>
-              <w:rPr>
-                <w:rFonts w:ascii="Times New Roman" w:hAnsi="Times New Roman" w:cs="Times New Roman"/>
-                <w:sz w:val="28"/>
-                <w:szCs w:val="28"/>
-              </w:rPr>
-              <w:t>check student &amp; employee deleted information</w:t>
+              <w:t>we</w:t>
+            </w:r>
+            <w:r>
+              <w:rPr>
+                <w:rFonts w:ascii="Times New Roman" w:hAnsi="Times New Roman" w:cs="Times New Roman"/>
+                <w:sz w:val="28"/>
+                <w:szCs w:val="28"/>
+              </w:rPr>
+              <w:t xml:space="preserve"> can </w:t>
+            </w:r>
+            <w:r>
+              <w:rPr>
+                <w:rFonts w:ascii="Times New Roman" w:hAnsi="Times New Roman" w:cs="Times New Roman"/>
+                <w:sz w:val="28"/>
+                <w:szCs w:val="28"/>
+              </w:rPr>
+              <w:t xml:space="preserve">see </w:t>
+            </w:r>
+            <w:r>
+              <w:rPr>
+                <w:rFonts w:ascii="Times New Roman" w:hAnsi="Times New Roman" w:cs="Times New Roman"/>
+                <w:sz w:val="28"/>
+                <w:szCs w:val="28"/>
+              </w:rPr>
+              <w:t>student &amp; employee deleted information</w:t>
             </w:r>
           </w:p>
         </w:tc>

</xml_diff>

<commit_message>
Update the user stories
</commit_message>
<xml_diff>
--- a/Backlogs/Product Backlog.docx
+++ b/Backlogs/Product Backlog.docx
@@ -847,7 +847,7 @@
                 <w:sz w:val="28"/>
                 <w:szCs w:val="28"/>
               </w:rPr>
-              <w:t>To be started</w:t>
+              <w:t>In progress</w:t>
             </w:r>
           </w:p>
         </w:tc>
@@ -1053,7 +1053,7 @@
                 <w:sz w:val="28"/>
                 <w:szCs w:val="28"/>
               </w:rPr>
-              <w:t>To be started</w:t>
+              <w:t>In progress</w:t>
             </w:r>
           </w:p>
         </w:tc>
@@ -2055,15 +2055,15 @@
                 <w:sz w:val="28"/>
                 <w:szCs w:val="28"/>
               </w:rPr>
-              <w:t xml:space="preserve">update </w:t>
-            </w:r>
-            <w:r>
-              <w:rPr>
-                <w:rFonts w:ascii="Times New Roman" w:hAnsi="Times New Roman" w:cs="Times New Roman"/>
-                <w:sz w:val="28"/>
-                <w:szCs w:val="28"/>
-              </w:rPr>
-              <w:t xml:space="preserve">the information of </w:t>
+              <w:t>update</w:t>
+            </w:r>
+            <w:r>
+              <w:rPr>
+                <w:rFonts w:ascii="Times New Roman" w:hAnsi="Times New Roman" w:cs="Times New Roman"/>
+                <w:sz w:val="28"/>
+                <w:szCs w:val="28"/>
+              </w:rPr>
+              <w:t xml:space="preserve"> </w:t>
             </w:r>
             <w:r>
               <w:rPr>
@@ -2088,6 +2088,14 @@
                 <w:szCs w:val="28"/>
               </w:rPr>
               <w:t xml:space="preserve"> employee</w:t>
+            </w:r>
+            <w:r>
+              <w:rPr>
+                <w:rFonts w:ascii="Times New Roman" w:hAnsi="Times New Roman" w:cs="Times New Roman"/>
+                <w:sz w:val="28"/>
+                <w:szCs w:val="28"/>
+              </w:rPr>
+              <w:t xml:space="preserve"> information</w:t>
             </w:r>
           </w:p>
         </w:tc>
@@ -2294,7 +2302,7 @@
                 <w:sz w:val="28"/>
                 <w:szCs w:val="28"/>
               </w:rPr>
-              <w:t xml:space="preserve"> info</w:t>
+              <w:t xml:space="preserve"> </w:t>
             </w:r>
             <w:r>
               <w:rPr>

</xml_diff>

<commit_message>
Update Sprint Backlog 2
</commit_message>
<xml_diff>
--- a/Backlogs/Product Backlog.docx
+++ b/Backlogs/Product Backlog.docx
@@ -34,13 +34,13 @@
         <w:tblLook w:val="04A0" w:firstRow="1" w:lastRow="0" w:firstColumn="1" w:lastColumn="0" w:noHBand="0" w:noVBand="1"/>
       </w:tblPr>
       <w:tblGrid>
-        <w:gridCol w:w="708"/>
-        <w:gridCol w:w="1419"/>
-        <w:gridCol w:w="2835"/>
-        <w:gridCol w:w="2551"/>
-        <w:gridCol w:w="1276"/>
-        <w:gridCol w:w="1134"/>
-        <w:gridCol w:w="1241"/>
+        <w:gridCol w:w="697"/>
+        <w:gridCol w:w="1381"/>
+        <w:gridCol w:w="2762"/>
+        <w:gridCol w:w="2494"/>
+        <w:gridCol w:w="1264"/>
+        <w:gridCol w:w="1121"/>
+        <w:gridCol w:w="1445"/>
       </w:tblGrid>
       <w:tr>
         <w:trPr>
@@ -48,7 +48,7 @@
         </w:trPr>
         <w:tc>
           <w:tcPr>
-            <w:tcW w:w="708" w:type="dxa"/>
+            <w:tcW w:w="697" w:type="dxa"/>
           </w:tcPr>
           <w:p>
             <w:pPr>
@@ -81,7 +81,7 @@
         </w:tc>
         <w:tc>
           <w:tcPr>
-            <w:tcW w:w="1419" w:type="dxa"/>
+            <w:tcW w:w="1381" w:type="dxa"/>
           </w:tcPr>
           <w:p>
             <w:pPr>
@@ -114,7 +114,7 @@
         </w:tc>
         <w:tc>
           <w:tcPr>
-            <w:tcW w:w="2835" w:type="dxa"/>
+            <w:tcW w:w="2762" w:type="dxa"/>
           </w:tcPr>
           <w:p>
             <w:pPr>
@@ -171,7 +171,7 @@
         </w:tc>
         <w:tc>
           <w:tcPr>
-            <w:tcW w:w="2551" w:type="dxa"/>
+            <w:tcW w:w="2494" w:type="dxa"/>
           </w:tcPr>
           <w:p>
             <w:pPr>
@@ -204,7 +204,7 @@
         </w:tc>
         <w:tc>
           <w:tcPr>
-            <w:tcW w:w="1276" w:type="dxa"/>
+            <w:tcW w:w="1264" w:type="dxa"/>
           </w:tcPr>
           <w:p>
             <w:pPr>
@@ -237,7 +237,7 @@
         </w:tc>
         <w:tc>
           <w:tcPr>
-            <w:tcW w:w="1134" w:type="dxa"/>
+            <w:tcW w:w="1121" w:type="dxa"/>
           </w:tcPr>
           <w:p>
             <w:pPr>
@@ -270,7 +270,7 @@
         </w:tc>
         <w:tc>
           <w:tcPr>
-            <w:tcW w:w="1241" w:type="dxa"/>
+            <w:tcW w:w="1445" w:type="dxa"/>
           </w:tcPr>
           <w:p>
             <w:pPr>
@@ -308,7 +308,7 @@
         </w:trPr>
         <w:tc>
           <w:tcPr>
-            <w:tcW w:w="708" w:type="dxa"/>
+            <w:tcW w:w="697" w:type="dxa"/>
           </w:tcPr>
           <w:p>
             <w:pPr>
@@ -331,7 +331,7 @@
         </w:tc>
         <w:tc>
           <w:tcPr>
-            <w:tcW w:w="1419" w:type="dxa"/>
+            <w:tcW w:w="1381" w:type="dxa"/>
           </w:tcPr>
           <w:p>
             <w:pPr>
@@ -354,207 +354,55 @@
         </w:tc>
         <w:tc>
           <w:tcPr>
-            <w:tcW w:w="2835" w:type="dxa"/>
-          </w:tcPr>
-          <w:p>
-            <w:pPr>
-              <w:jc w:val="center"/>
-              <w:rPr>
-                <w:rFonts w:ascii="Times New Roman" w:hAnsi="Times New Roman" w:cs="Times New Roman"/>
-                <w:sz w:val="28"/>
-                <w:szCs w:val="28"/>
-              </w:rPr>
-            </w:pPr>
-            <w:r>
-              <w:rPr>
-                <w:rFonts w:ascii="Times New Roman" w:hAnsi="Times New Roman" w:cs="Times New Roman"/>
-                <w:sz w:val="28"/>
-                <w:szCs w:val="28"/>
-              </w:rPr>
-              <w:t>check</w:t>
-            </w:r>
-            <w:r>
-              <w:rPr>
-                <w:rFonts w:ascii="Times New Roman" w:hAnsi="Times New Roman" w:cs="Times New Roman"/>
-                <w:sz w:val="28"/>
-                <w:szCs w:val="28"/>
-              </w:rPr>
-              <w:t xml:space="preserve"> </w:t>
-            </w:r>
-            <w:r>
-              <w:rPr>
-                <w:rFonts w:ascii="Times New Roman" w:hAnsi="Times New Roman" w:cs="Times New Roman"/>
-                <w:sz w:val="28"/>
-                <w:szCs w:val="28"/>
-              </w:rPr>
-              <w:t>the</w:t>
-            </w:r>
-            <w:r>
-              <w:rPr>
-                <w:rFonts w:ascii="Times New Roman" w:hAnsi="Times New Roman" w:cs="Times New Roman"/>
-                <w:sz w:val="28"/>
-                <w:szCs w:val="28"/>
-              </w:rPr>
-              <w:t xml:space="preserve"> database</w:t>
-            </w:r>
-          </w:p>
-          <w:p>
-            <w:pPr>
-              <w:jc w:val="center"/>
-              <w:rPr>
-                <w:rFonts w:ascii="Times New Roman" w:hAnsi="Times New Roman" w:cs="Times New Roman"/>
-                <w:sz w:val="28"/>
-                <w:szCs w:val="28"/>
-              </w:rPr>
-            </w:pPr>
-            <w:r>
-              <w:rPr>
-                <w:rFonts w:ascii="Times New Roman" w:hAnsi="Times New Roman" w:cs="Times New Roman"/>
-                <w:sz w:val="28"/>
-                <w:szCs w:val="28"/>
-              </w:rPr>
-              <w:t>of</w:t>
-            </w:r>
-            <w:r>
-              <w:rPr>
-                <w:rFonts w:ascii="Times New Roman" w:hAnsi="Times New Roman" w:cs="Times New Roman"/>
-                <w:sz w:val="28"/>
-                <w:szCs w:val="28"/>
-              </w:rPr>
-              <w:t xml:space="preserve"> student</w:t>
-            </w:r>
-            <w:r>
-              <w:rPr>
-                <w:rFonts w:ascii="Times New Roman" w:hAnsi="Times New Roman" w:cs="Times New Roman"/>
-                <w:sz w:val="28"/>
-                <w:szCs w:val="28"/>
-              </w:rPr>
-              <w:t>s</w:t>
-            </w:r>
-            <w:r>
-              <w:rPr>
-                <w:rFonts w:ascii="Times New Roman" w:hAnsi="Times New Roman" w:cs="Times New Roman"/>
-                <w:sz w:val="28"/>
-                <w:szCs w:val="28"/>
-              </w:rPr>
-              <w:t xml:space="preserve"> &amp; employee</w:t>
-            </w:r>
-            <w:r>
-              <w:rPr>
-                <w:rFonts w:ascii="Times New Roman" w:hAnsi="Times New Roman" w:cs="Times New Roman"/>
-                <w:sz w:val="28"/>
-                <w:szCs w:val="28"/>
-              </w:rPr>
-              <w:t>s</w:t>
-            </w:r>
-          </w:p>
-        </w:tc>
-        <w:tc>
-          <w:tcPr>
-            <w:tcW w:w="2551" w:type="dxa"/>
-          </w:tcPr>
-          <w:p>
-            <w:pPr>
-              <w:jc w:val="center"/>
-              <w:rPr>
-                <w:rFonts w:ascii="Times New Roman" w:hAnsi="Times New Roman" w:cs="Times New Roman"/>
-                <w:sz w:val="28"/>
-                <w:szCs w:val="28"/>
-              </w:rPr>
-            </w:pPr>
-            <w:r>
-              <w:rPr>
-                <w:rFonts w:ascii="Times New Roman" w:hAnsi="Times New Roman" w:cs="Times New Roman"/>
-                <w:sz w:val="28"/>
-                <w:szCs w:val="28"/>
-              </w:rPr>
-              <w:t>w</w:t>
-            </w:r>
-            <w:r>
-              <w:rPr>
-                <w:rFonts w:ascii="Times New Roman" w:hAnsi="Times New Roman" w:cs="Times New Roman"/>
-                <w:sz w:val="28"/>
-                <w:szCs w:val="28"/>
-              </w:rPr>
-              <w:t xml:space="preserve">e </w:t>
-            </w:r>
-            <w:r>
-              <w:rPr>
-                <w:rFonts w:ascii="Times New Roman" w:hAnsi="Times New Roman" w:cs="Times New Roman"/>
-                <w:sz w:val="28"/>
-                <w:szCs w:val="28"/>
-              </w:rPr>
-              <w:t xml:space="preserve">can check all the available </w:t>
-            </w:r>
-            <w:r>
-              <w:rPr>
-                <w:rFonts w:ascii="Times New Roman" w:hAnsi="Times New Roman" w:cs="Times New Roman"/>
-                <w:sz w:val="28"/>
-                <w:szCs w:val="28"/>
-              </w:rPr>
-              <w:t>room</w:t>
-            </w:r>
-            <w:r>
-              <w:rPr>
-                <w:rFonts w:ascii="Times New Roman" w:hAnsi="Times New Roman" w:cs="Times New Roman"/>
-                <w:sz w:val="28"/>
-                <w:szCs w:val="28"/>
-              </w:rPr>
-              <w:t>s</w:t>
-            </w:r>
-            <w:r>
-              <w:rPr>
-                <w:rFonts w:ascii="Times New Roman" w:hAnsi="Times New Roman" w:cs="Times New Roman"/>
-                <w:sz w:val="28"/>
-                <w:szCs w:val="28"/>
-              </w:rPr>
-              <w:t>, student</w:t>
-            </w:r>
-            <w:r>
-              <w:rPr>
-                <w:rFonts w:ascii="Times New Roman" w:hAnsi="Times New Roman" w:cs="Times New Roman"/>
-                <w:sz w:val="28"/>
-                <w:szCs w:val="28"/>
-              </w:rPr>
-              <w:t>s</w:t>
-            </w:r>
-            <w:r>
-              <w:rPr>
-                <w:rFonts w:ascii="Times New Roman" w:hAnsi="Times New Roman" w:cs="Times New Roman"/>
-                <w:sz w:val="28"/>
-                <w:szCs w:val="28"/>
-              </w:rPr>
-              <w:t xml:space="preserve"> &amp; employee</w:t>
-            </w:r>
-            <w:r>
-              <w:rPr>
-                <w:rFonts w:ascii="Times New Roman" w:hAnsi="Times New Roman" w:cs="Times New Roman"/>
-                <w:sz w:val="28"/>
-                <w:szCs w:val="28"/>
-              </w:rPr>
-              <w:t>s</w:t>
-            </w:r>
-            <w:r>
-              <w:rPr>
-                <w:rFonts w:ascii="Times New Roman" w:hAnsi="Times New Roman" w:cs="Times New Roman"/>
-                <w:sz w:val="28"/>
-                <w:szCs w:val="28"/>
-              </w:rPr>
-              <w:t xml:space="preserve"> </w:t>
-            </w:r>
-            <w:r>
-              <w:rPr>
-                <w:rFonts w:ascii="Times New Roman" w:hAnsi="Times New Roman" w:cs="Times New Roman"/>
-                <w:sz w:val="28"/>
-                <w:szCs w:val="28"/>
-              </w:rPr>
-              <w:t>database</w:t>
-            </w:r>
-          </w:p>
-        </w:tc>
-        <w:tc>
-          <w:tcPr>
-            <w:tcW w:w="1276" w:type="dxa"/>
+            <w:tcW w:w="2762" w:type="dxa"/>
+          </w:tcPr>
+          <w:p>
+            <w:pPr>
+              <w:jc w:val="center"/>
+              <w:rPr>
+                <w:rFonts w:ascii="Times New Roman" w:hAnsi="Times New Roman" w:cs="Times New Roman"/>
+                <w:color w:val="FF0000"/>
+                <w:sz w:val="28"/>
+                <w:szCs w:val="28"/>
+              </w:rPr>
+            </w:pPr>
+            <w:r>
+              <w:rPr>
+                <w:rFonts w:ascii="Times New Roman" w:hAnsi="Times New Roman" w:cs="Times New Roman"/>
+                <w:sz w:val="28"/>
+                <w:szCs w:val="28"/>
+              </w:rPr>
+              <w:t>add new room number</w:t>
+            </w:r>
+          </w:p>
+        </w:tc>
+        <w:tc>
+          <w:tcPr>
+            <w:tcW w:w="2494" w:type="dxa"/>
+          </w:tcPr>
+          <w:p>
+            <w:pPr>
+              <w:jc w:val="center"/>
+              <w:rPr>
+                <w:rFonts w:ascii="Times New Roman" w:hAnsi="Times New Roman" w:cs="Times New Roman"/>
+                <w:color w:val="FF0000"/>
+                <w:sz w:val="28"/>
+                <w:szCs w:val="28"/>
+              </w:rPr>
+            </w:pPr>
+            <w:r>
+              <w:rPr>
+                <w:rFonts w:ascii="Times New Roman" w:hAnsi="Times New Roman" w:cs="Times New Roman"/>
+                <w:sz w:val="28"/>
+                <w:szCs w:val="28"/>
+              </w:rPr>
+              <w:t>we can see room is ready or not for rent</w:t>
+            </w:r>
+          </w:p>
+        </w:tc>
+        <w:tc>
+          <w:tcPr>
+            <w:tcW w:w="1264" w:type="dxa"/>
           </w:tcPr>
           <w:p>
             <w:pPr>
@@ -577,7 +425,7 @@
         </w:tc>
         <w:tc>
           <w:tcPr>
-            <w:tcW w:w="1134" w:type="dxa"/>
+            <w:tcW w:w="1121" w:type="dxa"/>
           </w:tcPr>
           <w:p>
             <w:pPr>
@@ -600,24 +448,24 @@
         </w:tc>
         <w:tc>
           <w:tcPr>
-            <w:tcW w:w="1241" w:type="dxa"/>
-          </w:tcPr>
-          <w:p>
-            <w:pPr>
-              <w:jc w:val="center"/>
-              <w:rPr>
-                <w:rFonts w:ascii="Times New Roman" w:hAnsi="Times New Roman" w:cs="Times New Roman"/>
-                <w:sz w:val="28"/>
-                <w:szCs w:val="28"/>
-              </w:rPr>
-            </w:pPr>
-            <w:r>
-              <w:rPr>
-                <w:rFonts w:ascii="Times New Roman" w:hAnsi="Times New Roman" w:cs="Times New Roman"/>
-                <w:sz w:val="28"/>
-                <w:szCs w:val="28"/>
-              </w:rPr>
-              <w:t xml:space="preserve">In progress </w:t>
+            <w:tcW w:w="1445" w:type="dxa"/>
+          </w:tcPr>
+          <w:p>
+            <w:pPr>
+              <w:jc w:val="center"/>
+              <w:rPr>
+                <w:rFonts w:ascii="Times New Roman" w:hAnsi="Times New Roman" w:cs="Times New Roman"/>
+                <w:sz w:val="28"/>
+                <w:szCs w:val="28"/>
+              </w:rPr>
+            </w:pPr>
+            <w:r>
+              <w:rPr>
+                <w:rFonts w:ascii="Times New Roman" w:hAnsi="Times New Roman" w:cs="Times New Roman"/>
+                <w:sz w:val="28"/>
+                <w:szCs w:val="28"/>
+              </w:rPr>
+              <w:t>Completed</w:t>
             </w:r>
           </w:p>
         </w:tc>
@@ -628,7 +476,7 @@
         </w:trPr>
         <w:tc>
           <w:tcPr>
-            <w:tcW w:w="708" w:type="dxa"/>
+            <w:tcW w:w="697" w:type="dxa"/>
           </w:tcPr>
           <w:p>
             <w:pPr>
@@ -651,7 +499,7 @@
         </w:tc>
         <w:tc>
           <w:tcPr>
-            <w:tcW w:w="1419" w:type="dxa"/>
+            <w:tcW w:w="1381" w:type="dxa"/>
           </w:tcPr>
           <w:p>
             <w:pPr>
@@ -674,7 +522,7 @@
         </w:tc>
         <w:tc>
           <w:tcPr>
-            <w:tcW w:w="2835" w:type="dxa"/>
+            <w:tcW w:w="2762" w:type="dxa"/>
           </w:tcPr>
           <w:p>
             <w:pPr>
@@ -705,32 +553,24 @@
         </w:tc>
         <w:tc>
           <w:tcPr>
-            <w:tcW w:w="2551" w:type="dxa"/>
-          </w:tcPr>
-          <w:p>
-            <w:pPr>
-              <w:jc w:val="center"/>
-              <w:rPr>
-                <w:rFonts w:ascii="Times New Roman" w:hAnsi="Times New Roman" w:cs="Times New Roman"/>
-                <w:sz w:val="28"/>
-                <w:szCs w:val="28"/>
-              </w:rPr>
-            </w:pPr>
-            <w:r>
-              <w:rPr>
-                <w:rFonts w:ascii="Times New Roman" w:hAnsi="Times New Roman" w:cs="Times New Roman"/>
-                <w:sz w:val="28"/>
-                <w:szCs w:val="28"/>
-              </w:rPr>
-              <w:t>w</w:t>
-            </w:r>
-            <w:r>
-              <w:rPr>
-                <w:rFonts w:ascii="Times New Roman" w:hAnsi="Times New Roman" w:cs="Times New Roman"/>
-                <w:sz w:val="28"/>
-                <w:szCs w:val="28"/>
-              </w:rPr>
-              <w:t xml:space="preserve">e </w:t>
+            <w:tcW w:w="2494" w:type="dxa"/>
+          </w:tcPr>
+          <w:p>
+            <w:pPr>
+              <w:jc w:val="center"/>
+              <w:rPr>
+                <w:rFonts w:ascii="Times New Roman" w:hAnsi="Times New Roman" w:cs="Times New Roman"/>
+                <w:sz w:val="28"/>
+                <w:szCs w:val="28"/>
+              </w:rPr>
+            </w:pPr>
+            <w:r>
+              <w:rPr>
+                <w:rFonts w:ascii="Times New Roman" w:hAnsi="Times New Roman" w:cs="Times New Roman"/>
+                <w:sz w:val="28"/>
+                <w:szCs w:val="28"/>
+              </w:rPr>
+              <w:t xml:space="preserve">we </w:t>
             </w:r>
             <w:r>
               <w:rPr>
@@ -784,7 +624,7 @@
         </w:tc>
         <w:tc>
           <w:tcPr>
-            <w:tcW w:w="1276" w:type="dxa"/>
+            <w:tcW w:w="1264" w:type="dxa"/>
           </w:tcPr>
           <w:p>
             <w:pPr>
@@ -807,7 +647,7 @@
         </w:tc>
         <w:tc>
           <w:tcPr>
-            <w:tcW w:w="1134" w:type="dxa"/>
+            <w:tcW w:w="1121" w:type="dxa"/>
           </w:tcPr>
           <w:p>
             <w:pPr>
@@ -830,24 +670,24 @@
         </w:tc>
         <w:tc>
           <w:tcPr>
-            <w:tcW w:w="1241" w:type="dxa"/>
-          </w:tcPr>
-          <w:p>
-            <w:pPr>
-              <w:jc w:val="center"/>
-              <w:rPr>
-                <w:rFonts w:ascii="Times New Roman" w:hAnsi="Times New Roman" w:cs="Times New Roman"/>
-                <w:sz w:val="28"/>
-                <w:szCs w:val="28"/>
-              </w:rPr>
-            </w:pPr>
-            <w:r>
-              <w:rPr>
-                <w:rFonts w:ascii="Times New Roman" w:hAnsi="Times New Roman" w:cs="Times New Roman"/>
-                <w:sz w:val="28"/>
-                <w:szCs w:val="28"/>
-              </w:rPr>
-              <w:t>In progress</w:t>
+            <w:tcW w:w="1445" w:type="dxa"/>
+          </w:tcPr>
+          <w:p>
+            <w:pPr>
+              <w:jc w:val="center"/>
+              <w:rPr>
+                <w:rFonts w:ascii="Times New Roman" w:hAnsi="Times New Roman" w:cs="Times New Roman"/>
+                <w:sz w:val="28"/>
+                <w:szCs w:val="28"/>
+              </w:rPr>
+            </w:pPr>
+            <w:r>
+              <w:rPr>
+                <w:rFonts w:ascii="Times New Roman" w:hAnsi="Times New Roman" w:cs="Times New Roman"/>
+                <w:sz w:val="28"/>
+                <w:szCs w:val="28"/>
+              </w:rPr>
+              <w:t>Completed</w:t>
             </w:r>
           </w:p>
         </w:tc>
@@ -858,7 +698,7 @@
         </w:trPr>
         <w:tc>
           <w:tcPr>
-            <w:tcW w:w="708" w:type="dxa"/>
+            <w:tcW w:w="697" w:type="dxa"/>
           </w:tcPr>
           <w:p>
             <w:pPr>
@@ -881,7 +721,7 @@
         </w:tc>
         <w:tc>
           <w:tcPr>
-            <w:tcW w:w="1419" w:type="dxa"/>
+            <w:tcW w:w="1381" w:type="dxa"/>
           </w:tcPr>
           <w:p>
             <w:pPr>
@@ -904,7 +744,7 @@
         </w:tc>
         <w:tc>
           <w:tcPr>
-            <w:tcW w:w="2835" w:type="dxa"/>
+            <w:tcW w:w="2762" w:type="dxa"/>
           </w:tcPr>
           <w:p>
             <w:pPr>
@@ -943,32 +783,24 @@
         </w:tc>
         <w:tc>
           <w:tcPr>
-            <w:tcW w:w="2551" w:type="dxa"/>
-          </w:tcPr>
-          <w:p>
-            <w:pPr>
-              <w:jc w:val="center"/>
-              <w:rPr>
-                <w:rFonts w:ascii="Times New Roman" w:hAnsi="Times New Roman" w:cs="Times New Roman"/>
-                <w:sz w:val="28"/>
-                <w:szCs w:val="28"/>
-              </w:rPr>
-            </w:pPr>
-            <w:r>
-              <w:rPr>
-                <w:rFonts w:ascii="Times New Roman" w:hAnsi="Times New Roman" w:cs="Times New Roman"/>
-                <w:sz w:val="28"/>
-                <w:szCs w:val="28"/>
-              </w:rPr>
-              <w:t>w</w:t>
-            </w:r>
-            <w:r>
-              <w:rPr>
-                <w:rFonts w:ascii="Times New Roman" w:hAnsi="Times New Roman" w:cs="Times New Roman"/>
-                <w:sz w:val="28"/>
-                <w:szCs w:val="28"/>
-              </w:rPr>
-              <w:t xml:space="preserve">e </w:t>
+            <w:tcW w:w="2494" w:type="dxa"/>
+          </w:tcPr>
+          <w:p>
+            <w:pPr>
+              <w:jc w:val="center"/>
+              <w:rPr>
+                <w:rFonts w:ascii="Times New Roman" w:hAnsi="Times New Roman" w:cs="Times New Roman"/>
+                <w:sz w:val="28"/>
+                <w:szCs w:val="28"/>
+              </w:rPr>
+            </w:pPr>
+            <w:r>
+              <w:rPr>
+                <w:rFonts w:ascii="Times New Roman" w:hAnsi="Times New Roman" w:cs="Times New Roman"/>
+                <w:sz w:val="28"/>
+                <w:szCs w:val="28"/>
+              </w:rPr>
+              <w:t xml:space="preserve">we </w:t>
             </w:r>
             <w:r>
               <w:rPr>
@@ -990,7 +822,7 @@
         </w:tc>
         <w:tc>
           <w:tcPr>
-            <w:tcW w:w="1276" w:type="dxa"/>
+            <w:tcW w:w="1264" w:type="dxa"/>
           </w:tcPr>
           <w:p>
             <w:pPr>
@@ -1013,7 +845,7 @@
         </w:tc>
         <w:tc>
           <w:tcPr>
-            <w:tcW w:w="1134" w:type="dxa"/>
+            <w:tcW w:w="1121" w:type="dxa"/>
           </w:tcPr>
           <w:p>
             <w:pPr>
@@ -1036,24 +868,24 @@
         </w:tc>
         <w:tc>
           <w:tcPr>
-            <w:tcW w:w="1241" w:type="dxa"/>
-          </w:tcPr>
-          <w:p>
-            <w:pPr>
-              <w:jc w:val="center"/>
-              <w:rPr>
-                <w:rFonts w:ascii="Times New Roman" w:hAnsi="Times New Roman" w:cs="Times New Roman"/>
-                <w:sz w:val="28"/>
-                <w:szCs w:val="28"/>
-              </w:rPr>
-            </w:pPr>
-            <w:r>
-              <w:rPr>
-                <w:rFonts w:ascii="Times New Roman" w:hAnsi="Times New Roman" w:cs="Times New Roman"/>
-                <w:sz w:val="28"/>
-                <w:szCs w:val="28"/>
-              </w:rPr>
-              <w:t>In progress</w:t>
+            <w:tcW w:w="1445" w:type="dxa"/>
+          </w:tcPr>
+          <w:p>
+            <w:pPr>
+              <w:jc w:val="center"/>
+              <w:rPr>
+                <w:rFonts w:ascii="Times New Roman" w:hAnsi="Times New Roman" w:cs="Times New Roman"/>
+                <w:sz w:val="28"/>
+                <w:szCs w:val="28"/>
+              </w:rPr>
+            </w:pPr>
+            <w:r>
+              <w:rPr>
+                <w:rFonts w:ascii="Times New Roman" w:hAnsi="Times New Roman" w:cs="Times New Roman"/>
+                <w:sz w:val="28"/>
+                <w:szCs w:val="28"/>
+              </w:rPr>
+              <w:t>Completed</w:t>
             </w:r>
           </w:p>
         </w:tc>
@@ -1064,7 +896,7 @@
         </w:trPr>
         <w:tc>
           <w:tcPr>
-            <w:tcW w:w="708" w:type="dxa"/>
+            <w:tcW w:w="697" w:type="dxa"/>
           </w:tcPr>
           <w:p>
             <w:pPr>
@@ -1087,7 +919,7 @@
         </w:tc>
         <w:tc>
           <w:tcPr>
-            <w:tcW w:w="1419" w:type="dxa"/>
+            <w:tcW w:w="1381" w:type="dxa"/>
           </w:tcPr>
           <w:p>
             <w:pPr>
@@ -1110,157 +942,101 @@
         </w:tc>
         <w:tc>
           <w:tcPr>
-            <w:tcW w:w="2835" w:type="dxa"/>
-          </w:tcPr>
-          <w:p>
-            <w:pPr>
-              <w:jc w:val="center"/>
-              <w:rPr>
-                <w:rFonts w:ascii="Times New Roman" w:hAnsi="Times New Roman" w:cs="Times New Roman"/>
-                <w:sz w:val="28"/>
-                <w:szCs w:val="28"/>
-              </w:rPr>
-            </w:pPr>
-            <w:r>
-              <w:rPr>
-                <w:rFonts w:ascii="Times New Roman" w:hAnsi="Times New Roman" w:cs="Times New Roman"/>
-                <w:sz w:val="28"/>
-                <w:szCs w:val="28"/>
-              </w:rPr>
-              <w:t>view all student</w:t>
-            </w:r>
-            <w:r>
-              <w:rPr>
-                <w:rFonts w:ascii="Times New Roman" w:hAnsi="Times New Roman" w:cs="Times New Roman"/>
-                <w:sz w:val="28"/>
-                <w:szCs w:val="28"/>
-              </w:rPr>
-              <w:t>s</w:t>
-            </w:r>
-            <w:r>
-              <w:rPr>
-                <w:rFonts w:ascii="Times New Roman" w:hAnsi="Times New Roman" w:cs="Times New Roman"/>
-                <w:sz w:val="28"/>
-                <w:szCs w:val="28"/>
-              </w:rPr>
-              <w:t xml:space="preserve"> &amp; employee</w:t>
-            </w:r>
-            <w:r>
-              <w:rPr>
-                <w:rFonts w:ascii="Times New Roman" w:hAnsi="Times New Roman" w:cs="Times New Roman"/>
-                <w:sz w:val="28"/>
-                <w:szCs w:val="28"/>
-              </w:rPr>
-              <w:t>s</w:t>
-            </w:r>
-            <w:r>
-              <w:rPr>
-                <w:rFonts w:ascii="Times New Roman" w:hAnsi="Times New Roman" w:cs="Times New Roman"/>
-                <w:sz w:val="28"/>
-                <w:szCs w:val="28"/>
-              </w:rPr>
-              <w:t xml:space="preserve"> information</w:t>
-            </w:r>
-          </w:p>
-        </w:tc>
-        <w:tc>
-          <w:tcPr>
-            <w:tcW w:w="2551" w:type="dxa"/>
-          </w:tcPr>
-          <w:p>
-            <w:pPr>
-              <w:jc w:val="center"/>
-              <w:rPr>
-                <w:rFonts w:ascii="Times New Roman" w:hAnsi="Times New Roman" w:cs="Times New Roman"/>
-                <w:sz w:val="28"/>
-                <w:szCs w:val="28"/>
-              </w:rPr>
-            </w:pPr>
-            <w:r>
-              <w:rPr>
-                <w:rFonts w:ascii="Times New Roman" w:hAnsi="Times New Roman" w:cs="Times New Roman"/>
-                <w:sz w:val="28"/>
-                <w:szCs w:val="28"/>
-              </w:rPr>
-              <w:t>w</w:t>
-            </w:r>
-            <w:r>
-              <w:rPr>
-                <w:rFonts w:ascii="Times New Roman" w:hAnsi="Times New Roman" w:cs="Times New Roman"/>
-                <w:sz w:val="28"/>
-                <w:szCs w:val="28"/>
-              </w:rPr>
-              <w:t>e</w:t>
-            </w:r>
-            <w:r>
-              <w:rPr>
-                <w:rFonts w:ascii="Times New Roman" w:hAnsi="Times New Roman" w:cs="Times New Roman"/>
-                <w:sz w:val="28"/>
-                <w:szCs w:val="28"/>
-              </w:rPr>
-              <w:t xml:space="preserve"> can </w:t>
-            </w:r>
-            <w:r>
-              <w:rPr>
-                <w:rFonts w:ascii="Times New Roman" w:hAnsi="Times New Roman" w:cs="Times New Roman"/>
-                <w:sz w:val="28"/>
-                <w:szCs w:val="28"/>
-              </w:rPr>
-              <w:t>view all students or</w:t>
-            </w:r>
-            <w:r>
-              <w:rPr>
-                <w:rFonts w:ascii="Times New Roman" w:hAnsi="Times New Roman" w:cs="Times New Roman"/>
-                <w:sz w:val="28"/>
-                <w:szCs w:val="28"/>
-              </w:rPr>
-              <w:t xml:space="preserve"> </w:t>
-            </w:r>
-            <w:r>
-              <w:rPr>
-                <w:rFonts w:ascii="Times New Roman" w:hAnsi="Times New Roman" w:cs="Times New Roman"/>
-                <w:sz w:val="28"/>
-                <w:szCs w:val="28"/>
-              </w:rPr>
-              <w:t>employees</w:t>
-            </w:r>
-            <w:r>
-              <w:rPr>
-                <w:rFonts w:ascii="Times New Roman" w:hAnsi="Times New Roman" w:cs="Times New Roman"/>
-                <w:sz w:val="28"/>
-                <w:szCs w:val="28"/>
-              </w:rPr>
-              <w:t xml:space="preserve"> information for </w:t>
-            </w:r>
-            <w:r>
-              <w:rPr>
-                <w:rFonts w:ascii="Times New Roman" w:hAnsi="Times New Roman" w:cs="Times New Roman"/>
-                <w:sz w:val="28"/>
-                <w:szCs w:val="28"/>
-              </w:rPr>
-              <w:t>any</w:t>
-            </w:r>
-            <w:r>
-              <w:rPr>
-                <w:rFonts w:ascii="Times New Roman" w:hAnsi="Times New Roman" w:cs="Times New Roman"/>
-                <w:sz w:val="28"/>
-                <w:szCs w:val="28"/>
-              </w:rPr>
-              <w:t xml:space="preserve"> </w:t>
-            </w:r>
-            <w:r>
-              <w:rPr>
-                <w:rFonts w:ascii="Times New Roman" w:hAnsi="Times New Roman" w:cs="Times New Roman"/>
-                <w:sz w:val="28"/>
-                <w:szCs w:val="28"/>
-              </w:rPr>
-              <w:t>query</w:t>
-            </w:r>
-          </w:p>
-        </w:tc>
-        <w:tc>
-          <w:tcPr>
-            <w:tcW w:w="1276" w:type="dxa"/>
+            <w:tcW w:w="2762" w:type="dxa"/>
+          </w:tcPr>
+          <w:p>
+            <w:pPr>
+              <w:jc w:val="center"/>
+              <w:rPr>
+                <w:rFonts w:ascii="Times New Roman" w:hAnsi="Times New Roman" w:cs="Times New Roman"/>
+                <w:sz w:val="28"/>
+                <w:szCs w:val="28"/>
+              </w:rPr>
+            </w:pPr>
+            <w:r>
+              <w:rPr>
+                <w:rFonts w:ascii="Times New Roman" w:hAnsi="Times New Roman" w:cs="Times New Roman"/>
+                <w:sz w:val="28"/>
+                <w:szCs w:val="28"/>
+              </w:rPr>
+              <w:t xml:space="preserve">delete </w:t>
+            </w:r>
+            <w:r>
+              <w:rPr>
+                <w:rFonts w:ascii="Times New Roman" w:hAnsi="Times New Roman" w:cs="Times New Roman"/>
+                <w:sz w:val="28"/>
+                <w:szCs w:val="28"/>
+              </w:rPr>
+              <w:t>student information</w:t>
+            </w:r>
+          </w:p>
+        </w:tc>
+        <w:tc>
+          <w:tcPr>
+            <w:tcW w:w="2494" w:type="dxa"/>
+          </w:tcPr>
+          <w:p>
+            <w:pPr>
+              <w:jc w:val="center"/>
+              <w:rPr>
+                <w:rFonts w:ascii="Times New Roman" w:hAnsi="Times New Roman" w:cs="Times New Roman"/>
+                <w:sz w:val="28"/>
+                <w:szCs w:val="28"/>
+              </w:rPr>
+            </w:pPr>
+            <w:r>
+              <w:rPr>
+                <w:rFonts w:ascii="Times New Roman" w:hAnsi="Times New Roman" w:cs="Times New Roman"/>
+                <w:sz w:val="28"/>
+                <w:szCs w:val="28"/>
+              </w:rPr>
+              <w:t>we</w:t>
+            </w:r>
+            <w:r>
+              <w:rPr>
+                <w:rFonts w:ascii="Times New Roman" w:hAnsi="Times New Roman" w:cs="Times New Roman"/>
+                <w:sz w:val="28"/>
+                <w:szCs w:val="28"/>
+              </w:rPr>
+              <w:t xml:space="preserve"> can delete </w:t>
+            </w:r>
+            <w:r>
+              <w:rPr>
+                <w:rFonts w:ascii="Times New Roman" w:hAnsi="Times New Roman" w:cs="Times New Roman"/>
+                <w:sz w:val="28"/>
+                <w:szCs w:val="28"/>
+              </w:rPr>
+              <w:t>student information</w:t>
+            </w:r>
+            <w:r>
+              <w:rPr>
+                <w:rFonts w:ascii="Times New Roman" w:hAnsi="Times New Roman" w:cs="Times New Roman"/>
+                <w:sz w:val="28"/>
+                <w:szCs w:val="28"/>
+              </w:rPr>
+              <w:t xml:space="preserve"> who are not </w:t>
+            </w:r>
+            <w:r>
+              <w:rPr>
+                <w:rFonts w:ascii="Times New Roman" w:hAnsi="Times New Roman" w:cs="Times New Roman"/>
+                <w:sz w:val="28"/>
+                <w:szCs w:val="28"/>
+              </w:rPr>
+              <w:t xml:space="preserve">willing to stay in hostel </w:t>
+            </w:r>
+            <w:r>
+              <w:rPr>
+                <w:rFonts w:ascii="Times New Roman" w:hAnsi="Times New Roman" w:cs="Times New Roman"/>
+                <w:sz w:val="28"/>
+                <w:szCs w:val="28"/>
+              </w:rPr>
+              <w:t xml:space="preserve">anymore </w:t>
+            </w:r>
+          </w:p>
+        </w:tc>
+        <w:tc>
+          <w:tcPr>
+            <w:tcW w:w="1264" w:type="dxa"/>
           </w:tcPr>
           <w:p>
             <w:pPr>
@@ -1283,7 +1059,7 @@
         </w:tc>
         <w:tc>
           <w:tcPr>
-            <w:tcW w:w="1134" w:type="dxa"/>
+            <w:tcW w:w="1121" w:type="dxa"/>
           </w:tcPr>
           <w:p>
             <w:pPr>
@@ -1306,24 +1082,24 @@
         </w:tc>
         <w:tc>
           <w:tcPr>
-            <w:tcW w:w="1241" w:type="dxa"/>
-          </w:tcPr>
-          <w:p>
-            <w:pPr>
-              <w:jc w:val="center"/>
-              <w:rPr>
-                <w:rFonts w:ascii="Times New Roman" w:hAnsi="Times New Roman" w:cs="Times New Roman"/>
-                <w:sz w:val="28"/>
-                <w:szCs w:val="28"/>
-              </w:rPr>
-            </w:pPr>
-            <w:r>
-              <w:rPr>
-                <w:rFonts w:ascii="Times New Roman" w:hAnsi="Times New Roman" w:cs="Times New Roman"/>
-                <w:sz w:val="28"/>
-                <w:szCs w:val="28"/>
-              </w:rPr>
-              <w:t>To be started</w:t>
+            <w:tcW w:w="1445" w:type="dxa"/>
+          </w:tcPr>
+          <w:p>
+            <w:pPr>
+              <w:jc w:val="center"/>
+              <w:rPr>
+                <w:rFonts w:ascii="Times New Roman" w:hAnsi="Times New Roman" w:cs="Times New Roman"/>
+                <w:sz w:val="28"/>
+                <w:szCs w:val="28"/>
+              </w:rPr>
+            </w:pPr>
+            <w:r>
+              <w:rPr>
+                <w:rFonts w:ascii="Times New Roman" w:hAnsi="Times New Roman" w:cs="Times New Roman"/>
+                <w:sz w:val="28"/>
+                <w:szCs w:val="28"/>
+              </w:rPr>
+              <w:t>Completed</w:t>
             </w:r>
           </w:p>
         </w:tc>
@@ -1334,7 +1110,7 @@
         </w:trPr>
         <w:tc>
           <w:tcPr>
-            <w:tcW w:w="708" w:type="dxa"/>
+            <w:tcW w:w="697" w:type="dxa"/>
           </w:tcPr>
           <w:p>
             <w:pPr>
@@ -1357,7 +1133,7 @@
         </w:tc>
         <w:tc>
           <w:tcPr>
-            <w:tcW w:w="1419" w:type="dxa"/>
+            <w:tcW w:w="1381" w:type="dxa"/>
           </w:tcPr>
           <w:p>
             <w:pPr>
@@ -1380,7 +1156,7 @@
         </w:tc>
         <w:tc>
           <w:tcPr>
-            <w:tcW w:w="2835" w:type="dxa"/>
+            <w:tcW w:w="2762" w:type="dxa"/>
           </w:tcPr>
           <w:p>
             <w:pPr>
@@ -1411,40 +1187,24 @@
         </w:tc>
         <w:tc>
           <w:tcPr>
-            <w:tcW w:w="2551" w:type="dxa"/>
-          </w:tcPr>
-          <w:p>
-            <w:pPr>
-              <w:jc w:val="center"/>
-              <w:rPr>
-                <w:rFonts w:ascii="Times New Roman" w:hAnsi="Times New Roman" w:cs="Times New Roman"/>
-                <w:sz w:val="28"/>
-                <w:szCs w:val="28"/>
-              </w:rPr>
-            </w:pPr>
-            <w:r>
-              <w:rPr>
-                <w:rFonts w:ascii="Times New Roman" w:hAnsi="Times New Roman" w:cs="Times New Roman"/>
-                <w:sz w:val="28"/>
-                <w:szCs w:val="28"/>
-              </w:rPr>
-              <w:t>w</w:t>
-            </w:r>
-            <w:r>
-              <w:rPr>
-                <w:rFonts w:ascii="Times New Roman" w:hAnsi="Times New Roman" w:cs="Times New Roman"/>
-                <w:sz w:val="28"/>
-                <w:szCs w:val="28"/>
-              </w:rPr>
-              <w:t>e</w:t>
-            </w:r>
-            <w:r>
-              <w:rPr>
-                <w:rFonts w:ascii="Times New Roman" w:hAnsi="Times New Roman" w:cs="Times New Roman"/>
-                <w:sz w:val="28"/>
-                <w:szCs w:val="28"/>
-              </w:rPr>
-              <w:t xml:space="preserve"> can check </w:t>
+            <w:tcW w:w="2494" w:type="dxa"/>
+          </w:tcPr>
+          <w:p>
+            <w:pPr>
+              <w:jc w:val="center"/>
+              <w:rPr>
+                <w:rFonts w:ascii="Times New Roman" w:hAnsi="Times New Roman" w:cs="Times New Roman"/>
+                <w:sz w:val="28"/>
+                <w:szCs w:val="28"/>
+              </w:rPr>
+            </w:pPr>
+            <w:r>
+              <w:rPr>
+                <w:rFonts w:ascii="Times New Roman" w:hAnsi="Times New Roman" w:cs="Times New Roman"/>
+                <w:sz w:val="28"/>
+                <w:szCs w:val="28"/>
+              </w:rPr>
+              <w:t xml:space="preserve">we can check </w:t>
             </w:r>
             <w:r>
               <w:rPr>
@@ -1460,15 +1220,7 @@
                 <w:sz w:val="28"/>
                 <w:szCs w:val="28"/>
               </w:rPr>
-              <w:t>active or not and also</w:t>
-            </w:r>
-            <w:r>
-              <w:rPr>
-                <w:rFonts w:ascii="Times New Roman" w:hAnsi="Times New Roman" w:cs="Times New Roman"/>
-                <w:sz w:val="28"/>
-                <w:szCs w:val="28"/>
-              </w:rPr>
-              <w:t xml:space="preserve"> </w:t>
+              <w:t xml:space="preserve">active or not and also </w:t>
             </w:r>
             <w:r>
               <w:rPr>
@@ -1490,7 +1242,7 @@
         </w:tc>
         <w:tc>
           <w:tcPr>
-            <w:tcW w:w="1276" w:type="dxa"/>
+            <w:tcW w:w="1264" w:type="dxa"/>
           </w:tcPr>
           <w:p>
             <w:pPr>
@@ -1513,7 +1265,7 @@
         </w:tc>
         <w:tc>
           <w:tcPr>
-            <w:tcW w:w="1134" w:type="dxa"/>
+            <w:tcW w:w="1121" w:type="dxa"/>
           </w:tcPr>
           <w:p>
             <w:pPr>
@@ -1536,24 +1288,24 @@
         </w:tc>
         <w:tc>
           <w:tcPr>
-            <w:tcW w:w="1241" w:type="dxa"/>
-          </w:tcPr>
-          <w:p>
-            <w:pPr>
-              <w:jc w:val="center"/>
-              <w:rPr>
-                <w:rFonts w:ascii="Times New Roman" w:hAnsi="Times New Roman" w:cs="Times New Roman"/>
-                <w:sz w:val="28"/>
-                <w:szCs w:val="28"/>
-              </w:rPr>
-            </w:pPr>
-            <w:r>
-              <w:rPr>
-                <w:rFonts w:ascii="Times New Roman" w:hAnsi="Times New Roman" w:cs="Times New Roman"/>
-                <w:sz w:val="28"/>
-                <w:szCs w:val="28"/>
-              </w:rPr>
-              <w:t>To be started</w:t>
+            <w:tcW w:w="1445" w:type="dxa"/>
+          </w:tcPr>
+          <w:p>
+            <w:pPr>
+              <w:jc w:val="center"/>
+              <w:rPr>
+                <w:rFonts w:ascii="Times New Roman" w:hAnsi="Times New Roman" w:cs="Times New Roman"/>
+                <w:sz w:val="28"/>
+                <w:szCs w:val="28"/>
+              </w:rPr>
+            </w:pPr>
+            <w:r>
+              <w:rPr>
+                <w:rFonts w:ascii="Times New Roman" w:hAnsi="Times New Roman" w:cs="Times New Roman"/>
+                <w:sz w:val="28"/>
+                <w:szCs w:val="28"/>
+              </w:rPr>
+              <w:t>Completed</w:t>
             </w:r>
           </w:p>
         </w:tc>
@@ -1564,7 +1316,7 @@
         </w:trPr>
         <w:tc>
           <w:tcPr>
-            <w:tcW w:w="708" w:type="dxa"/>
+            <w:tcW w:w="697" w:type="dxa"/>
           </w:tcPr>
           <w:p>
             <w:pPr>
@@ -1587,7 +1339,7 @@
         </w:tc>
         <w:tc>
           <w:tcPr>
-            <w:tcW w:w="1419" w:type="dxa"/>
+            <w:tcW w:w="1381" w:type="dxa"/>
           </w:tcPr>
           <w:p>
             <w:pPr>
@@ -1610,132 +1362,152 @@
         </w:tc>
         <w:tc>
           <w:tcPr>
-            <w:tcW w:w="2835" w:type="dxa"/>
-          </w:tcPr>
-          <w:p>
-            <w:pPr>
-              <w:jc w:val="center"/>
-              <w:rPr>
-                <w:rFonts w:ascii="Times New Roman" w:hAnsi="Times New Roman" w:cs="Times New Roman"/>
-                <w:sz w:val="28"/>
-                <w:szCs w:val="28"/>
-              </w:rPr>
-            </w:pPr>
-            <w:r>
-              <w:rPr>
-                <w:rFonts w:ascii="Times New Roman" w:hAnsi="Times New Roman" w:cs="Times New Roman"/>
-                <w:sz w:val="28"/>
-                <w:szCs w:val="28"/>
-              </w:rPr>
-              <w:t xml:space="preserve">delete </w:t>
-            </w:r>
-            <w:r>
-              <w:rPr>
-                <w:rFonts w:ascii="Times New Roman" w:hAnsi="Times New Roman" w:cs="Times New Roman"/>
-                <w:sz w:val="28"/>
-                <w:szCs w:val="28"/>
-              </w:rPr>
-              <w:t>student information</w:t>
-            </w:r>
-          </w:p>
-        </w:tc>
-        <w:tc>
-          <w:tcPr>
-            <w:tcW w:w="2551" w:type="dxa"/>
-          </w:tcPr>
-          <w:p>
-            <w:pPr>
-              <w:jc w:val="center"/>
-              <w:rPr>
-                <w:rFonts w:ascii="Times New Roman" w:hAnsi="Times New Roman" w:cs="Times New Roman"/>
-                <w:sz w:val="28"/>
-                <w:szCs w:val="28"/>
-              </w:rPr>
-            </w:pPr>
-            <w:r>
-              <w:rPr>
-                <w:rFonts w:ascii="Times New Roman" w:hAnsi="Times New Roman" w:cs="Times New Roman"/>
-                <w:sz w:val="28"/>
-                <w:szCs w:val="28"/>
-              </w:rPr>
-              <w:t>w</w:t>
-            </w:r>
-            <w:r>
-              <w:rPr>
-                <w:rFonts w:ascii="Times New Roman" w:hAnsi="Times New Roman" w:cs="Times New Roman"/>
-                <w:sz w:val="28"/>
-                <w:szCs w:val="28"/>
-              </w:rPr>
-              <w:t>e</w:t>
-            </w:r>
-            <w:r>
-              <w:rPr>
-                <w:rFonts w:ascii="Times New Roman" w:hAnsi="Times New Roman" w:cs="Times New Roman"/>
-                <w:sz w:val="28"/>
-                <w:szCs w:val="28"/>
-              </w:rPr>
-              <w:t xml:space="preserve"> can delete </w:t>
-            </w:r>
-            <w:r>
-              <w:rPr>
-                <w:rFonts w:ascii="Times New Roman" w:hAnsi="Times New Roman" w:cs="Times New Roman"/>
-                <w:sz w:val="28"/>
-                <w:szCs w:val="28"/>
-              </w:rPr>
-              <w:t>student information</w:t>
-            </w:r>
-            <w:r>
-              <w:rPr>
-                <w:rFonts w:ascii="Times New Roman" w:hAnsi="Times New Roman" w:cs="Times New Roman"/>
-                <w:sz w:val="28"/>
-                <w:szCs w:val="28"/>
-              </w:rPr>
-              <w:t xml:space="preserve"> who are not </w:t>
-            </w:r>
-            <w:r>
-              <w:rPr>
-                <w:rFonts w:ascii="Times New Roman" w:hAnsi="Times New Roman" w:cs="Times New Roman"/>
-                <w:sz w:val="28"/>
-                <w:szCs w:val="28"/>
-              </w:rPr>
-              <w:t xml:space="preserve">willing to stay in hostel </w:t>
-            </w:r>
-            <w:r>
-              <w:rPr>
-                <w:rFonts w:ascii="Times New Roman" w:hAnsi="Times New Roman" w:cs="Times New Roman"/>
-                <w:sz w:val="28"/>
-                <w:szCs w:val="28"/>
-              </w:rPr>
-              <w:t xml:space="preserve">anymore </w:t>
-            </w:r>
-          </w:p>
-        </w:tc>
-        <w:tc>
-          <w:tcPr>
-            <w:tcW w:w="1276" w:type="dxa"/>
-          </w:tcPr>
-          <w:p>
-            <w:pPr>
-              <w:jc w:val="center"/>
-              <w:rPr>
-                <w:rFonts w:ascii="Times New Roman" w:hAnsi="Times New Roman" w:cs="Times New Roman"/>
-                <w:sz w:val="28"/>
-                <w:szCs w:val="28"/>
-              </w:rPr>
-            </w:pPr>
-            <w:r>
-              <w:rPr>
-                <w:rFonts w:ascii="Times New Roman" w:hAnsi="Times New Roman" w:cs="Times New Roman"/>
-                <w:sz w:val="28"/>
-                <w:szCs w:val="28"/>
-              </w:rPr>
-              <w:t>6</w:t>
-            </w:r>
-          </w:p>
-        </w:tc>
-        <w:tc>
-          <w:tcPr>
-            <w:tcW w:w="1134" w:type="dxa"/>
+            <w:tcW w:w="2762" w:type="dxa"/>
+          </w:tcPr>
+          <w:p>
+            <w:pPr>
+              <w:jc w:val="center"/>
+              <w:rPr>
+                <w:rFonts w:ascii="Times New Roman" w:hAnsi="Times New Roman" w:cs="Times New Roman"/>
+                <w:sz w:val="28"/>
+                <w:szCs w:val="28"/>
+              </w:rPr>
+            </w:pPr>
+            <w:r>
+              <w:rPr>
+                <w:rFonts w:ascii="Times New Roman" w:hAnsi="Times New Roman" w:cs="Times New Roman"/>
+                <w:sz w:val="28"/>
+                <w:szCs w:val="28"/>
+              </w:rPr>
+              <w:t xml:space="preserve">view all students &amp; </w:t>
+            </w:r>
+            <w:proofErr w:type="gramStart"/>
+            <w:r>
+              <w:rPr>
+                <w:rFonts w:ascii="Times New Roman" w:hAnsi="Times New Roman" w:cs="Times New Roman"/>
+                <w:sz w:val="28"/>
+                <w:szCs w:val="28"/>
+              </w:rPr>
+              <w:t>employees</w:t>
+            </w:r>
+            <w:proofErr w:type="gramEnd"/>
+            <w:r>
+              <w:rPr>
+                <w:rFonts w:ascii="Times New Roman" w:hAnsi="Times New Roman" w:cs="Times New Roman"/>
+                <w:sz w:val="28"/>
+                <w:szCs w:val="28"/>
+              </w:rPr>
+              <w:t xml:space="preserve"> information</w:t>
+            </w:r>
+          </w:p>
+        </w:tc>
+        <w:tc>
+          <w:tcPr>
+            <w:tcW w:w="2494" w:type="dxa"/>
+          </w:tcPr>
+          <w:p>
+            <w:pPr>
+              <w:jc w:val="center"/>
+              <w:rPr>
+                <w:rFonts w:ascii="Times New Roman" w:hAnsi="Times New Roman" w:cs="Times New Roman"/>
+                <w:sz w:val="28"/>
+                <w:szCs w:val="28"/>
+              </w:rPr>
+            </w:pPr>
+            <w:r>
+              <w:rPr>
+                <w:rFonts w:ascii="Times New Roman" w:hAnsi="Times New Roman" w:cs="Times New Roman"/>
+                <w:sz w:val="28"/>
+                <w:szCs w:val="28"/>
+              </w:rPr>
+              <w:t>we</w:t>
+            </w:r>
+            <w:r>
+              <w:rPr>
+                <w:rFonts w:ascii="Times New Roman" w:hAnsi="Times New Roman" w:cs="Times New Roman"/>
+                <w:sz w:val="28"/>
+                <w:szCs w:val="28"/>
+              </w:rPr>
+              <w:t xml:space="preserve"> can </w:t>
+            </w:r>
+            <w:r>
+              <w:rPr>
+                <w:rFonts w:ascii="Times New Roman" w:hAnsi="Times New Roman" w:cs="Times New Roman"/>
+                <w:sz w:val="28"/>
+                <w:szCs w:val="28"/>
+              </w:rPr>
+              <w:t xml:space="preserve">view all students or </w:t>
+            </w:r>
+            <w:proofErr w:type="gramStart"/>
+            <w:r>
+              <w:rPr>
+                <w:rFonts w:ascii="Times New Roman" w:hAnsi="Times New Roman" w:cs="Times New Roman"/>
+                <w:sz w:val="28"/>
+                <w:szCs w:val="28"/>
+              </w:rPr>
+              <w:t>employees</w:t>
+            </w:r>
+            <w:proofErr w:type="gramEnd"/>
+            <w:r>
+              <w:rPr>
+                <w:rFonts w:ascii="Times New Roman" w:hAnsi="Times New Roman" w:cs="Times New Roman"/>
+                <w:sz w:val="28"/>
+                <w:szCs w:val="28"/>
+              </w:rPr>
+              <w:t xml:space="preserve"> information for </w:t>
+            </w:r>
+            <w:r>
+              <w:rPr>
+                <w:rFonts w:ascii="Times New Roman" w:hAnsi="Times New Roman" w:cs="Times New Roman"/>
+                <w:sz w:val="28"/>
+                <w:szCs w:val="28"/>
+              </w:rPr>
+              <w:t>any</w:t>
+            </w:r>
+            <w:r>
+              <w:rPr>
+                <w:rFonts w:ascii="Times New Roman" w:hAnsi="Times New Roman" w:cs="Times New Roman"/>
+                <w:sz w:val="28"/>
+                <w:szCs w:val="28"/>
+              </w:rPr>
+              <w:t xml:space="preserve"> </w:t>
+            </w:r>
+            <w:r>
+              <w:rPr>
+                <w:rFonts w:ascii="Times New Roman" w:hAnsi="Times New Roman" w:cs="Times New Roman"/>
+                <w:sz w:val="28"/>
+                <w:szCs w:val="28"/>
+              </w:rPr>
+              <w:t>query</w:t>
+            </w:r>
+          </w:p>
+        </w:tc>
+        <w:tc>
+          <w:tcPr>
+            <w:tcW w:w="1264" w:type="dxa"/>
+          </w:tcPr>
+          <w:p>
+            <w:pPr>
+              <w:jc w:val="center"/>
+              <w:rPr>
+                <w:rFonts w:ascii="Times New Roman" w:hAnsi="Times New Roman" w:cs="Times New Roman"/>
+                <w:sz w:val="28"/>
+                <w:szCs w:val="28"/>
+              </w:rPr>
+            </w:pPr>
+            <w:r>
+              <w:rPr>
+                <w:rFonts w:ascii="Times New Roman" w:hAnsi="Times New Roman" w:cs="Times New Roman"/>
+                <w:sz w:val="28"/>
+                <w:szCs w:val="28"/>
+              </w:rPr>
+              <w:t>5</w:t>
+            </w:r>
+          </w:p>
+        </w:tc>
+        <w:tc>
+          <w:tcPr>
+            <w:tcW w:w="1121" w:type="dxa"/>
           </w:tcPr>
           <w:p>
             <w:pPr>
@@ -1758,7 +1530,7 @@
         </w:tc>
         <w:tc>
           <w:tcPr>
-            <w:tcW w:w="1241" w:type="dxa"/>
+            <w:tcW w:w="1445" w:type="dxa"/>
           </w:tcPr>
           <w:p>
             <w:pPr>
@@ -1786,7 +1558,7 @@
         </w:trPr>
         <w:tc>
           <w:tcPr>
-            <w:tcW w:w="708" w:type="dxa"/>
+            <w:tcW w:w="697" w:type="dxa"/>
           </w:tcPr>
           <w:p>
             <w:pPr>
@@ -1809,7 +1581,7 @@
         </w:tc>
         <w:tc>
           <w:tcPr>
-            <w:tcW w:w="1419" w:type="dxa"/>
+            <w:tcW w:w="1381" w:type="dxa"/>
           </w:tcPr>
           <w:p>
             <w:pPr>
@@ -1832,7 +1604,7 @@
         </w:tc>
         <w:tc>
           <w:tcPr>
-            <w:tcW w:w="2835" w:type="dxa"/>
+            <w:tcW w:w="2762" w:type="dxa"/>
           </w:tcPr>
           <w:p>
             <w:pPr>
@@ -1871,7 +1643,7 @@
         </w:tc>
         <w:tc>
           <w:tcPr>
-            <w:tcW w:w="2551" w:type="dxa"/>
+            <w:tcW w:w="2494" w:type="dxa"/>
           </w:tcPr>
           <w:p>
             <w:pPr>
@@ -1918,7 +1690,7 @@
         </w:tc>
         <w:tc>
           <w:tcPr>
-            <w:tcW w:w="1276" w:type="dxa"/>
+            <w:tcW w:w="1264" w:type="dxa"/>
           </w:tcPr>
           <w:p>
             <w:pPr>
@@ -1941,7 +1713,7 @@
         </w:tc>
         <w:tc>
           <w:tcPr>
-            <w:tcW w:w="1134" w:type="dxa"/>
+            <w:tcW w:w="1121" w:type="dxa"/>
           </w:tcPr>
           <w:p>
             <w:pPr>
@@ -1964,7 +1736,7 @@
         </w:tc>
         <w:tc>
           <w:tcPr>
-            <w:tcW w:w="1241" w:type="dxa"/>
+            <w:tcW w:w="1445" w:type="dxa"/>
           </w:tcPr>
           <w:p>
             <w:pPr>
@@ -1992,7 +1764,7 @@
         </w:trPr>
         <w:tc>
           <w:tcPr>
-            <w:tcW w:w="708" w:type="dxa"/>
+            <w:tcW w:w="697" w:type="dxa"/>
           </w:tcPr>
           <w:p>
             <w:pPr>
@@ -2015,7 +1787,7 @@
         </w:tc>
         <w:tc>
           <w:tcPr>
-            <w:tcW w:w="1419" w:type="dxa"/>
+            <w:tcW w:w="1381" w:type="dxa"/>
           </w:tcPr>
           <w:p>
             <w:pPr>
@@ -2038,7 +1810,7 @@
         </w:tc>
         <w:tc>
           <w:tcPr>
-            <w:tcW w:w="2835" w:type="dxa"/>
+            <w:tcW w:w="2762" w:type="dxa"/>
           </w:tcPr>
           <w:p>
             <w:pPr>
@@ -2101,7 +1873,7 @@
         </w:tc>
         <w:tc>
           <w:tcPr>
-            <w:tcW w:w="2551" w:type="dxa"/>
+            <w:tcW w:w="2494" w:type="dxa"/>
           </w:tcPr>
           <w:p>
             <w:pPr>
@@ -2140,7 +1912,7 @@
         </w:tc>
         <w:tc>
           <w:tcPr>
-            <w:tcW w:w="1276" w:type="dxa"/>
+            <w:tcW w:w="1264" w:type="dxa"/>
           </w:tcPr>
           <w:p>
             <w:pPr>
@@ -2163,7 +1935,7 @@
         </w:tc>
         <w:tc>
           <w:tcPr>
-            <w:tcW w:w="1134" w:type="dxa"/>
+            <w:tcW w:w="1121" w:type="dxa"/>
           </w:tcPr>
           <w:p>
             <w:pPr>
@@ -2186,7 +1958,7 @@
         </w:tc>
         <w:tc>
           <w:tcPr>
-            <w:tcW w:w="1241" w:type="dxa"/>
+            <w:tcW w:w="1445" w:type="dxa"/>
           </w:tcPr>
           <w:p>
             <w:pPr>
@@ -2214,7 +1986,7 @@
         </w:trPr>
         <w:tc>
           <w:tcPr>
-            <w:tcW w:w="708" w:type="dxa"/>
+            <w:tcW w:w="697" w:type="dxa"/>
           </w:tcPr>
           <w:p>
             <w:pPr>
@@ -2238,7 +2010,7 @@
         </w:tc>
         <w:tc>
           <w:tcPr>
-            <w:tcW w:w="1419" w:type="dxa"/>
+            <w:tcW w:w="1381" w:type="dxa"/>
           </w:tcPr>
           <w:p>
             <w:pPr>
@@ -2261,7 +2033,7 @@
         </w:tc>
         <w:tc>
           <w:tcPr>
-            <w:tcW w:w="2835" w:type="dxa"/>
+            <w:tcW w:w="2762" w:type="dxa"/>
           </w:tcPr>
           <w:p>
             <w:pPr>
@@ -2316,7 +2088,7 @@
         </w:tc>
         <w:tc>
           <w:tcPr>
-            <w:tcW w:w="2551" w:type="dxa"/>
+            <w:tcW w:w="2494" w:type="dxa"/>
           </w:tcPr>
           <w:p>
             <w:pPr>
@@ -2371,7 +2143,7 @@
         </w:tc>
         <w:tc>
           <w:tcPr>
-            <w:tcW w:w="1276" w:type="dxa"/>
+            <w:tcW w:w="1264" w:type="dxa"/>
           </w:tcPr>
           <w:p>
             <w:pPr>
@@ -2394,7 +2166,7 @@
         </w:tc>
         <w:tc>
           <w:tcPr>
-            <w:tcW w:w="1134" w:type="dxa"/>
+            <w:tcW w:w="1121" w:type="dxa"/>
           </w:tcPr>
           <w:p>
             <w:pPr>
@@ -2417,7 +2189,7 @@
         </w:tc>
         <w:tc>
           <w:tcPr>
-            <w:tcW w:w="1241" w:type="dxa"/>
+            <w:tcW w:w="1445" w:type="dxa"/>
           </w:tcPr>
           <w:p>
             <w:pPr>
@@ -2445,7 +2217,7 @@
         </w:trPr>
         <w:tc>
           <w:tcPr>
-            <w:tcW w:w="708" w:type="dxa"/>
+            <w:tcW w:w="697" w:type="dxa"/>
           </w:tcPr>
           <w:p>
             <w:pPr>
@@ -2468,7 +2240,7 @@
         </w:tc>
         <w:tc>
           <w:tcPr>
-            <w:tcW w:w="1419" w:type="dxa"/>
+            <w:tcW w:w="1381" w:type="dxa"/>
           </w:tcPr>
           <w:p>
             <w:pPr>
@@ -2491,7 +2263,7 @@
         </w:tc>
         <w:tc>
           <w:tcPr>
-            <w:tcW w:w="2835" w:type="dxa"/>
+            <w:tcW w:w="2762" w:type="dxa"/>
           </w:tcPr>
           <w:p>
             <w:pPr>
@@ -2562,7 +2334,7 @@
         </w:tc>
         <w:tc>
           <w:tcPr>
-            <w:tcW w:w="2551" w:type="dxa"/>
+            <w:tcW w:w="2494" w:type="dxa"/>
           </w:tcPr>
           <w:p>
             <w:pPr>
@@ -2611,7 +2383,7 @@
         </w:tc>
         <w:tc>
           <w:tcPr>
-            <w:tcW w:w="1276" w:type="dxa"/>
+            <w:tcW w:w="1264" w:type="dxa"/>
           </w:tcPr>
           <w:p>
             <w:pPr>
@@ -2634,7 +2406,7 @@
         </w:tc>
         <w:tc>
           <w:tcPr>
-            <w:tcW w:w="1134" w:type="dxa"/>
+            <w:tcW w:w="1121" w:type="dxa"/>
           </w:tcPr>
           <w:p>
             <w:pPr>
@@ -2657,7 +2429,492 @@
         </w:tc>
         <w:tc>
           <w:tcPr>
-            <w:tcW w:w="1241" w:type="dxa"/>
+            <w:tcW w:w="1445" w:type="dxa"/>
+          </w:tcPr>
+          <w:p>
+            <w:pPr>
+              <w:jc w:val="center"/>
+              <w:rPr>
+                <w:rFonts w:ascii="Times New Roman" w:hAnsi="Times New Roman" w:cs="Times New Roman"/>
+                <w:sz w:val="28"/>
+                <w:szCs w:val="28"/>
+              </w:rPr>
+            </w:pPr>
+            <w:r>
+              <w:rPr>
+                <w:rFonts w:ascii="Times New Roman" w:hAnsi="Times New Roman" w:cs="Times New Roman"/>
+                <w:sz w:val="28"/>
+                <w:szCs w:val="28"/>
+              </w:rPr>
+              <w:t>To be started</w:t>
+            </w:r>
+          </w:p>
+        </w:tc>
+      </w:tr>
+    </w:tbl>
+    <w:p/>
+    <w:p/>
+    <w:p/>
+    <w:p/>
+    <w:p/>
+    <w:p/>
+    <w:p/>
+    <w:p/>
+    <w:p/>
+    <w:p/>
+    <w:p/>
+    <w:p/>
+    <w:p/>
+    <w:p/>
+    <w:p/>
+    <w:p/>
+    <w:p/>
+    <w:p/>
+    <w:p/>
+    <w:p/>
+    <w:p/>
+    <w:p/>
+    <w:p/>
+    <w:p/>
+    <w:p/>
+    <w:p/>
+    <w:p/>
+    <w:p/>
+    <w:p/>
+    <w:p/>
+    <w:p/>
+    <w:p/>
+    <w:p/>
+    <w:p/>
+    <w:p/>
+    <w:p/>
+    <w:p/>
+    <w:tbl>
+      <w:tblPr>
+        <w:tblStyle w:val="TableGrid"/>
+        <w:tblpPr w:leftFromText="180" w:rightFromText="180" w:vertAnchor="page" w:horzAnchor="margin" w:tblpXSpec="center" w:tblpY="2499"/>
+        <w:tblW w:w="11164" w:type="dxa"/>
+        <w:tblLook w:val="04A0" w:firstRow="1" w:lastRow="0" w:firstColumn="1" w:lastColumn="0" w:noHBand="0" w:noVBand="1"/>
+      </w:tblPr>
+      <w:tblGrid>
+        <w:gridCol w:w="1381"/>
+        <w:gridCol w:w="92"/>
+        <w:gridCol w:w="2670"/>
+        <w:gridCol w:w="276"/>
+        <w:gridCol w:w="2218"/>
+        <w:gridCol w:w="442"/>
+        <w:gridCol w:w="822"/>
+        <w:gridCol w:w="526"/>
+        <w:gridCol w:w="595"/>
+        <w:gridCol w:w="601"/>
+        <w:gridCol w:w="844"/>
+        <w:gridCol w:w="697"/>
+      </w:tblGrid>
+      <w:tr>
+        <w:trPr>
+          <w:trHeight w:val="721"/>
+        </w:trPr>
+        <w:tc>
+          <w:tcPr>
+            <w:tcW w:w="1473" w:type="dxa"/>
+            <w:gridSpan w:val="2"/>
+          </w:tcPr>
+          <w:p>
+            <w:pPr>
+              <w:jc w:val="center"/>
+              <w:rPr>
+                <w:rFonts w:ascii="Times New Roman" w:hAnsi="Times New Roman" w:cs="Times New Roman"/>
+                <w:sz w:val="28"/>
+                <w:szCs w:val="28"/>
+              </w:rPr>
+            </w:pPr>
+            <w:r>
+              <w:rPr>
+                <w:rFonts w:ascii="Times New Roman" w:hAnsi="Times New Roman" w:cs="Times New Roman"/>
+                <w:sz w:val="28"/>
+                <w:szCs w:val="28"/>
+              </w:rPr>
+              <w:lastRenderedPageBreak/>
+              <w:t>User</w:t>
+            </w:r>
+          </w:p>
+        </w:tc>
+        <w:tc>
+          <w:tcPr>
+            <w:tcW w:w="2946" w:type="dxa"/>
+            <w:gridSpan w:val="2"/>
+          </w:tcPr>
+          <w:p>
+            <w:pPr>
+              <w:jc w:val="center"/>
+              <w:rPr>
+                <w:rFonts w:ascii="Times New Roman" w:hAnsi="Times New Roman" w:cs="Times New Roman"/>
+                <w:color w:val="FF0000"/>
+                <w:sz w:val="28"/>
+                <w:szCs w:val="28"/>
+              </w:rPr>
+            </w:pPr>
+            <w:r>
+              <w:rPr>
+                <w:rFonts w:ascii="Times New Roman" w:hAnsi="Times New Roman" w:cs="Times New Roman"/>
+                <w:sz w:val="28"/>
+                <w:szCs w:val="28"/>
+              </w:rPr>
+              <w:t xml:space="preserve">view all students &amp; </w:t>
+            </w:r>
+            <w:proofErr w:type="gramStart"/>
+            <w:r>
+              <w:rPr>
+                <w:rFonts w:ascii="Times New Roman" w:hAnsi="Times New Roman" w:cs="Times New Roman"/>
+                <w:sz w:val="28"/>
+                <w:szCs w:val="28"/>
+              </w:rPr>
+              <w:t>employees</w:t>
+            </w:r>
+            <w:proofErr w:type="gramEnd"/>
+            <w:r>
+              <w:rPr>
+                <w:rFonts w:ascii="Times New Roman" w:hAnsi="Times New Roman" w:cs="Times New Roman"/>
+                <w:sz w:val="28"/>
+                <w:szCs w:val="28"/>
+              </w:rPr>
+              <w:t xml:space="preserve"> information</w:t>
+            </w:r>
+          </w:p>
+        </w:tc>
+        <w:tc>
+          <w:tcPr>
+            <w:tcW w:w="2660" w:type="dxa"/>
+            <w:gridSpan w:val="2"/>
+          </w:tcPr>
+          <w:p>
+            <w:pPr>
+              <w:jc w:val="center"/>
+              <w:rPr>
+                <w:rFonts w:ascii="Times New Roman" w:hAnsi="Times New Roman" w:cs="Times New Roman"/>
+                <w:color w:val="FF0000"/>
+                <w:sz w:val="28"/>
+                <w:szCs w:val="28"/>
+              </w:rPr>
+            </w:pPr>
+            <w:r>
+              <w:rPr>
+                <w:rFonts w:ascii="Times New Roman" w:hAnsi="Times New Roman" w:cs="Times New Roman"/>
+                <w:sz w:val="28"/>
+                <w:szCs w:val="28"/>
+              </w:rPr>
+              <w:t>we</w:t>
+            </w:r>
+            <w:r>
+              <w:rPr>
+                <w:rFonts w:ascii="Times New Roman" w:hAnsi="Times New Roman" w:cs="Times New Roman"/>
+                <w:sz w:val="28"/>
+                <w:szCs w:val="28"/>
+              </w:rPr>
+              <w:t xml:space="preserve"> can </w:t>
+            </w:r>
+            <w:r>
+              <w:rPr>
+                <w:rFonts w:ascii="Times New Roman" w:hAnsi="Times New Roman" w:cs="Times New Roman"/>
+                <w:sz w:val="28"/>
+                <w:szCs w:val="28"/>
+              </w:rPr>
+              <w:t xml:space="preserve">view all students or </w:t>
+            </w:r>
+            <w:proofErr w:type="gramStart"/>
+            <w:r>
+              <w:rPr>
+                <w:rFonts w:ascii="Times New Roman" w:hAnsi="Times New Roman" w:cs="Times New Roman"/>
+                <w:sz w:val="28"/>
+                <w:szCs w:val="28"/>
+              </w:rPr>
+              <w:t>employees</w:t>
+            </w:r>
+            <w:proofErr w:type="gramEnd"/>
+            <w:r>
+              <w:rPr>
+                <w:rFonts w:ascii="Times New Roman" w:hAnsi="Times New Roman" w:cs="Times New Roman"/>
+                <w:sz w:val="28"/>
+                <w:szCs w:val="28"/>
+              </w:rPr>
+              <w:t xml:space="preserve"> information for </w:t>
+            </w:r>
+            <w:r>
+              <w:rPr>
+                <w:rFonts w:ascii="Times New Roman" w:hAnsi="Times New Roman" w:cs="Times New Roman"/>
+                <w:sz w:val="28"/>
+                <w:szCs w:val="28"/>
+              </w:rPr>
+              <w:t>any</w:t>
+            </w:r>
+            <w:r>
+              <w:rPr>
+                <w:rFonts w:ascii="Times New Roman" w:hAnsi="Times New Roman" w:cs="Times New Roman"/>
+                <w:sz w:val="28"/>
+                <w:szCs w:val="28"/>
+              </w:rPr>
+              <w:t xml:space="preserve"> </w:t>
+            </w:r>
+            <w:r>
+              <w:rPr>
+                <w:rFonts w:ascii="Times New Roman" w:hAnsi="Times New Roman" w:cs="Times New Roman"/>
+                <w:sz w:val="28"/>
+                <w:szCs w:val="28"/>
+              </w:rPr>
+              <w:t>query</w:t>
+            </w:r>
+          </w:p>
+        </w:tc>
+        <w:tc>
+          <w:tcPr>
+            <w:tcW w:w="1348" w:type="dxa"/>
+            <w:gridSpan w:val="2"/>
+          </w:tcPr>
+          <w:p>
+            <w:pPr>
+              <w:jc w:val="center"/>
+              <w:rPr>
+                <w:rFonts w:ascii="Times New Roman" w:hAnsi="Times New Roman" w:cs="Times New Roman"/>
+                <w:sz w:val="28"/>
+                <w:szCs w:val="28"/>
+              </w:rPr>
+            </w:pPr>
+            <w:r>
+              <w:rPr>
+                <w:rFonts w:ascii="Times New Roman" w:hAnsi="Times New Roman" w:cs="Times New Roman"/>
+                <w:sz w:val="28"/>
+                <w:szCs w:val="28"/>
+              </w:rPr>
+              <w:t>4</w:t>
+            </w:r>
+          </w:p>
+        </w:tc>
+        <w:tc>
+          <w:tcPr>
+            <w:tcW w:w="1196" w:type="dxa"/>
+            <w:gridSpan w:val="2"/>
+          </w:tcPr>
+          <w:p>
+            <w:pPr>
+              <w:jc w:val="center"/>
+              <w:rPr>
+                <w:rFonts w:ascii="Times New Roman" w:hAnsi="Times New Roman" w:cs="Times New Roman"/>
+                <w:sz w:val="28"/>
+                <w:szCs w:val="28"/>
+              </w:rPr>
+            </w:pPr>
+            <w:r>
+              <w:rPr>
+                <w:rFonts w:ascii="Times New Roman" w:hAnsi="Times New Roman" w:cs="Times New Roman"/>
+                <w:sz w:val="28"/>
+                <w:szCs w:val="28"/>
+              </w:rPr>
+              <w:t>4</w:t>
+            </w:r>
+          </w:p>
+        </w:tc>
+        <w:tc>
+          <w:tcPr>
+            <w:tcW w:w="1541" w:type="dxa"/>
+            <w:gridSpan w:val="2"/>
+          </w:tcPr>
+          <w:p>
+            <w:pPr>
+              <w:jc w:val="center"/>
+              <w:rPr>
+                <w:rFonts w:ascii="Times New Roman" w:hAnsi="Times New Roman" w:cs="Times New Roman"/>
+                <w:sz w:val="28"/>
+                <w:szCs w:val="28"/>
+              </w:rPr>
+            </w:pPr>
+            <w:r>
+              <w:rPr>
+                <w:rFonts w:ascii="Times New Roman" w:hAnsi="Times New Roman" w:cs="Times New Roman"/>
+                <w:sz w:val="28"/>
+                <w:szCs w:val="28"/>
+              </w:rPr>
+              <w:t>Completed</w:t>
+            </w:r>
+          </w:p>
+        </w:tc>
+      </w:tr>
+      <w:tr>
+        <w:trPr>
+          <w:gridAfter w:val="1"/>
+          <w:wAfter w:w="697" w:type="dxa"/>
+          <w:trHeight w:val="721"/>
+        </w:trPr>
+        <w:tc>
+          <w:tcPr>
+            <w:tcW w:w="1381" w:type="dxa"/>
+          </w:tcPr>
+          <w:p>
+            <w:pPr>
+              <w:jc w:val="center"/>
+              <w:rPr>
+                <w:rFonts w:ascii="Times New Roman" w:hAnsi="Times New Roman" w:cs="Times New Roman"/>
+                <w:sz w:val="28"/>
+                <w:szCs w:val="28"/>
+              </w:rPr>
+            </w:pPr>
+            <w:r>
+              <w:rPr>
+                <w:rFonts w:ascii="Times New Roman" w:hAnsi="Times New Roman" w:cs="Times New Roman"/>
+                <w:sz w:val="28"/>
+                <w:szCs w:val="28"/>
+              </w:rPr>
+              <w:t>User</w:t>
+            </w:r>
+          </w:p>
+        </w:tc>
+        <w:tc>
+          <w:tcPr>
+            <w:tcW w:w="2762" w:type="dxa"/>
+            <w:gridSpan w:val="2"/>
+          </w:tcPr>
+          <w:p>
+            <w:pPr>
+              <w:jc w:val="center"/>
+              <w:rPr>
+                <w:rFonts w:ascii="Times New Roman" w:hAnsi="Times New Roman" w:cs="Times New Roman"/>
+                <w:sz w:val="28"/>
+                <w:szCs w:val="28"/>
+              </w:rPr>
+            </w:pPr>
+            <w:r>
+              <w:rPr>
+                <w:rFonts w:ascii="Times New Roman" w:hAnsi="Times New Roman" w:cs="Times New Roman"/>
+                <w:sz w:val="28"/>
+                <w:szCs w:val="28"/>
+              </w:rPr>
+              <w:t xml:space="preserve">delete </w:t>
+            </w:r>
+            <w:r>
+              <w:rPr>
+                <w:rFonts w:ascii="Times New Roman" w:hAnsi="Times New Roman" w:cs="Times New Roman"/>
+                <w:sz w:val="28"/>
+                <w:szCs w:val="28"/>
+              </w:rPr>
+              <w:t>student information</w:t>
+            </w:r>
+          </w:p>
+        </w:tc>
+        <w:tc>
+          <w:tcPr>
+            <w:tcW w:w="2494" w:type="dxa"/>
+            <w:gridSpan w:val="2"/>
+          </w:tcPr>
+          <w:p>
+            <w:pPr>
+              <w:jc w:val="center"/>
+              <w:rPr>
+                <w:rFonts w:ascii="Times New Roman" w:hAnsi="Times New Roman" w:cs="Times New Roman"/>
+                <w:sz w:val="28"/>
+                <w:szCs w:val="28"/>
+              </w:rPr>
+            </w:pPr>
+            <w:r>
+              <w:rPr>
+                <w:rFonts w:ascii="Times New Roman" w:hAnsi="Times New Roman" w:cs="Times New Roman"/>
+                <w:sz w:val="28"/>
+                <w:szCs w:val="28"/>
+              </w:rPr>
+              <w:t>we</w:t>
+            </w:r>
+            <w:r>
+              <w:rPr>
+                <w:rFonts w:ascii="Times New Roman" w:hAnsi="Times New Roman" w:cs="Times New Roman"/>
+                <w:sz w:val="28"/>
+                <w:szCs w:val="28"/>
+              </w:rPr>
+              <w:t xml:space="preserve"> can delete </w:t>
+            </w:r>
+            <w:r>
+              <w:rPr>
+                <w:rFonts w:ascii="Times New Roman" w:hAnsi="Times New Roman" w:cs="Times New Roman"/>
+                <w:sz w:val="28"/>
+                <w:szCs w:val="28"/>
+              </w:rPr>
+              <w:t>student information</w:t>
+            </w:r>
+            <w:r>
+              <w:rPr>
+                <w:rFonts w:ascii="Times New Roman" w:hAnsi="Times New Roman" w:cs="Times New Roman"/>
+                <w:sz w:val="28"/>
+                <w:szCs w:val="28"/>
+              </w:rPr>
+              <w:t xml:space="preserve"> who are not </w:t>
+            </w:r>
+            <w:r>
+              <w:rPr>
+                <w:rFonts w:ascii="Times New Roman" w:hAnsi="Times New Roman" w:cs="Times New Roman"/>
+                <w:sz w:val="28"/>
+                <w:szCs w:val="28"/>
+              </w:rPr>
+              <w:t xml:space="preserve">willing to stay in hostel </w:t>
+            </w:r>
+            <w:r>
+              <w:rPr>
+                <w:rFonts w:ascii="Times New Roman" w:hAnsi="Times New Roman" w:cs="Times New Roman"/>
+                <w:sz w:val="28"/>
+                <w:szCs w:val="28"/>
+              </w:rPr>
+              <w:t xml:space="preserve">anymore </w:t>
+            </w:r>
+          </w:p>
+        </w:tc>
+        <w:tc>
+          <w:tcPr>
+            <w:tcW w:w="1264" w:type="dxa"/>
+            <w:gridSpan w:val="2"/>
+          </w:tcPr>
+          <w:p>
+            <w:pPr>
+              <w:jc w:val="center"/>
+              <w:rPr>
+                <w:rFonts w:ascii="Times New Roman" w:hAnsi="Times New Roman" w:cs="Times New Roman"/>
+                <w:sz w:val="28"/>
+                <w:szCs w:val="28"/>
+              </w:rPr>
+            </w:pPr>
+            <w:r>
+              <w:rPr>
+                <w:rFonts w:ascii="Times New Roman" w:hAnsi="Times New Roman" w:cs="Times New Roman"/>
+                <w:sz w:val="28"/>
+                <w:szCs w:val="28"/>
+              </w:rPr>
+              <w:t>6</w:t>
+            </w:r>
+          </w:p>
+        </w:tc>
+        <w:tc>
+          <w:tcPr>
+            <w:tcW w:w="1121" w:type="dxa"/>
+            <w:gridSpan w:val="2"/>
+          </w:tcPr>
+          <w:p>
+            <w:pPr>
+              <w:jc w:val="center"/>
+              <w:rPr>
+                <w:rFonts w:ascii="Times New Roman" w:hAnsi="Times New Roman" w:cs="Times New Roman"/>
+                <w:sz w:val="28"/>
+                <w:szCs w:val="28"/>
+              </w:rPr>
+            </w:pPr>
+            <w:r>
+              <w:rPr>
+                <w:rFonts w:ascii="Times New Roman" w:hAnsi="Times New Roman" w:cs="Times New Roman"/>
+                <w:sz w:val="28"/>
+                <w:szCs w:val="28"/>
+              </w:rPr>
+              <w:t>4</w:t>
+            </w:r>
+          </w:p>
+        </w:tc>
+        <w:tc>
+          <w:tcPr>
+            <w:tcW w:w="1445" w:type="dxa"/>
+            <w:gridSpan w:val="2"/>
           </w:tcPr>
           <w:p>
             <w:pPr>

</xml_diff>